<commit_message>
Corrected format of progress report.
</commit_message>
<xml_diff>
--- a/01_Documentation/Progress Report.docx
+++ b/01_Documentation/Progress Report.docx
@@ -7,32 +7,42 @@
         <w:spacing w:after="160" w:line="259" w:lineRule="auto"/>
         <w:jc w:val="center"/>
         <w:rPr>
-          <w:rFonts w:ascii="Calibri" w:eastAsia="Calibri" w:hAnsi="Calibri" w:cs="Calibri"/>
+          <w:rFonts w:eastAsia="Calibri"/>
+          <w:b/>
+          <w:bCs/>
         </w:rPr>
       </w:pPr>
       <w:bookmarkStart w:id="0" w:name="_gjdgxs" w:colFirst="0" w:colLast="0"/>
       <w:bookmarkEnd w:id="0"/>
       <w:r>
         <w:rPr>
-          <w:rFonts w:ascii="Calibri" w:eastAsia="Calibri" w:hAnsi="Calibri" w:cs="Calibri"/>
+          <w:rFonts w:eastAsia="Calibri"/>
+          <w:b/>
+          <w:bCs/>
         </w:rPr>
         <w:t xml:space="preserve">ECE 579 Intelligent Systems, </w:t>
       </w:r>
       <w:r>
         <w:rPr>
-          <w:rFonts w:ascii="Calibri" w:eastAsia="Calibri" w:hAnsi="Calibri" w:cs="Calibri"/>
+          <w:rFonts w:eastAsia="Calibri"/>
+          <w:b/>
+          <w:bCs/>
         </w:rPr>
         <w:t>Winter</w:t>
       </w:r>
       <w:r>
         <w:rPr>
-          <w:rFonts w:ascii="Calibri" w:eastAsia="Calibri" w:hAnsi="Calibri" w:cs="Calibri"/>
+          <w:rFonts w:eastAsia="Calibri"/>
+          <w:b/>
+          <w:bCs/>
         </w:rPr>
         <w:t xml:space="preserve"> 202</w:t>
       </w:r>
       <w:r>
         <w:rPr>
-          <w:rFonts w:ascii="Calibri" w:eastAsia="Calibri" w:hAnsi="Calibri" w:cs="Calibri"/>
+          <w:rFonts w:eastAsia="Calibri"/>
+          <w:b/>
+          <w:bCs/>
         </w:rPr>
         <w:t>4</w:t>
       </w:r>
@@ -42,12 +52,16 @@
         <w:spacing w:after="160" w:line="259" w:lineRule="auto"/>
         <w:jc w:val="center"/>
         <w:rPr>
-          <w:rFonts w:ascii="Calibri" w:eastAsia="Calibri" w:hAnsi="Calibri" w:cs="Calibri"/>
-        </w:rPr>
-      </w:pPr>
-      <w:r>
-        <w:rPr>
-          <w:rFonts w:ascii="Calibri" w:eastAsia="Calibri" w:hAnsi="Calibri" w:cs="Calibri"/>
+          <w:rFonts w:eastAsia="Calibri"/>
+          <w:b/>
+          <w:bCs/>
+        </w:rPr>
+      </w:pPr>
+      <w:r>
+        <w:rPr>
+          <w:rFonts w:eastAsia="Calibri"/>
+          <w:b/>
+          <w:bCs/>
         </w:rPr>
         <w:t>Project Progress Report</w:t>
       </w:r>
@@ -55,113 +69,117 @@
     <w:p>
       <w:pPr>
         <w:spacing w:after="160" w:line="259" w:lineRule="auto"/>
-        <w:rPr>
-          <w:rFonts w:ascii="Calibri" w:eastAsia="Calibri" w:hAnsi="Calibri" w:cs="Calibri"/>
+        <w:jc w:val="center"/>
+        <w:rPr>
+          <w:rFonts w:eastAsia="Calibri"/>
           <w:b/>
-          <w:color w:val="FF0000"/>
-        </w:rPr>
-      </w:pPr>
-      <w:r>
-        <w:rPr>
-          <w:rFonts w:ascii="Calibri" w:eastAsia="Calibri" w:hAnsi="Calibri" w:cs="Calibri"/>
-          <w:b/>
-          <w:color w:val="FF0000"/>
-        </w:rPr>
-        <w:t xml:space="preserve">Page limit 1 : </w:t>
-      </w:r>
+          <w:bCs/>
+        </w:rPr>
+      </w:pPr>
     </w:p>
     <w:p>
       <w:pPr>
         <w:spacing w:after="160" w:line="259" w:lineRule="auto"/>
         <w:rPr>
-          <w:rFonts w:ascii="Calibri" w:eastAsia="Calibri" w:hAnsi="Calibri" w:cs="Calibri"/>
+          <w:rFonts w:eastAsia="Calibri"/>
           <w:b/>
-        </w:rPr>
-      </w:pPr>
-      <w:r>
-        <w:rPr>
-          <w:rFonts w:ascii="Calibri" w:eastAsia="Calibri" w:hAnsi="Calibri" w:cs="Calibri"/>
+          <w:sz w:val="24"/>
+          <w:szCs w:val="24"/>
+        </w:rPr>
+      </w:pPr>
+      <w:r>
+        <w:rPr>
           <w:b/>
-        </w:rPr>
-        <w:t xml:space="preserve">Project title: </w:t>
+          <w:sz w:val="20"/>
+          <w:szCs w:val="20"/>
+          <w:u w:val="single"/>
+        </w:rPr>
+        <w:t>Project title</w:t>
       </w:r>
       <w:r>
         <w:rPr>
           <w:b/>
-        </w:rPr>
-        <w:t xml:space="preserve">Facial Expression Recognition System for </w:t>
-      </w:r>
-      <w:r>
-        <w:rPr>
+          <w:sz w:val="20"/>
+          <w:szCs w:val="20"/>
+        </w:rPr>
+        <w:t>:</w:t>
+      </w:r>
+      <w:r>
+        <w:rPr>
+          <w:rFonts w:eastAsia="Calibri"/>
           <w:b/>
-        </w:rPr>
-        <w:t>Personalized</w:t>
+          <w:sz w:val="24"/>
+          <w:szCs w:val="24"/>
+        </w:rPr>
+        <w:t xml:space="preserve"> </w:t>
       </w:r>
       <w:r>
         <w:rPr>
           <w:b/>
-        </w:rPr>
-        <w:t xml:space="preserve"> Vehicle Settings.</w:t>
+          <w:sz w:val="20"/>
+          <w:szCs w:val="20"/>
+        </w:rPr>
+        <w:t>Facial Expression Recognition System for Personalized Vehicle Settings.</w:t>
       </w:r>
     </w:p>
     <w:p>
       <w:pPr>
-        <w:spacing w:line="259" w:lineRule="auto"/>
-        <w:rPr>
+        <w:spacing w:after="160" w:line="259" w:lineRule="auto"/>
+        <w:rPr>
+          <w:rFonts w:eastAsia="Times New Roman"/>
           <w:b/>
-        </w:rPr>
-      </w:pPr>
-      <w:r>
-        <w:rPr>
-          <w:rFonts w:ascii="Calibri" w:eastAsia="Calibri" w:hAnsi="Calibri" w:cs="Calibri"/>
+          <w:sz w:val="20"/>
+          <w:szCs w:val="20"/>
+          <w:lang w:val="en-US" w:eastAsia="zh-CN"/>
+        </w:rPr>
+      </w:pPr>
+      <w:r>
+        <w:rPr>
           <w:b/>
-        </w:rPr>
-        <w:t xml:space="preserve">Students in the project group: </w:t>
-      </w:r>
-      <w:r>
-        <w:rPr>
-          <w:rFonts w:ascii="Calibri" w:eastAsia="Calibri" w:hAnsi="Calibri" w:cs="Calibri"/>
+          <w:sz w:val="20"/>
+          <w:szCs w:val="20"/>
+          <w:u w:val="single"/>
+        </w:rPr>
+        <w:t>Students in the project group</w:t>
+      </w:r>
+      <w:r>
+        <w:rPr>
+          <w:rFonts w:eastAsia="Calibri"/>
           <w:b/>
-        </w:rPr>
-        <w:tab/>
-      </w:r>
-      <w:r>
-        <w:rPr>
+          <w:sz w:val="24"/>
+          <w:szCs w:val="24"/>
+        </w:rPr>
+        <w:t xml:space="preserve">: </w:t>
+      </w:r>
+      <w:r>
+        <w:rPr>
+          <w:rFonts w:eastAsia="Times New Roman"/>
           <w:b/>
+          <w:sz w:val="20"/>
+          <w:szCs w:val="20"/>
+          <w:lang w:val="en-US" w:eastAsia="zh-CN"/>
         </w:rPr>
         <w:t>Luis Castaneda-Trejo (Team Leader)</w:t>
       </w:r>
-    </w:p>
-    <w:p>
-      <w:pPr>
-        <w:spacing w:line="259" w:lineRule="auto"/>
-        <w:ind w:left="2160" w:firstLine="720"/>
-        <w:rPr>
-          <w:rFonts w:ascii="Calibri" w:eastAsia="Calibri" w:hAnsi="Calibri" w:cs="Calibri"/>
+      <w:r>
+        <w:rPr>
+          <w:rFonts w:eastAsia="Times New Roman"/>
           <w:b/>
-        </w:rPr>
-      </w:pPr>
-      <w:r>
-        <w:rPr>
+          <w:sz w:val="20"/>
+          <w:szCs w:val="20"/>
+          <w:lang w:val="en-US" w:eastAsia="zh-CN"/>
+        </w:rPr>
+        <w:t xml:space="preserve"> and </w:t>
+      </w:r>
+      <w:r>
+        <w:rPr>
+          <w:rFonts w:eastAsia="Times New Roman"/>
           <w:b/>
+          <w:sz w:val="20"/>
+          <w:szCs w:val="20"/>
+          <w:lang w:val="en-US" w:eastAsia="zh-CN"/>
         </w:rPr>
         <w:t xml:space="preserve">Julio C Murillo </w:t>
-      </w:r>
-    </w:p>
-    <w:p>
-      <w:pPr>
-        <w:spacing w:after="160" w:line="259" w:lineRule="auto"/>
-        <w:rPr>
-          <w:rFonts w:ascii="Calibri" w:eastAsia="Calibri" w:hAnsi="Calibri" w:cs="Calibri"/>
-          <w:b/>
-        </w:rPr>
-      </w:pPr>
-      <w:r>
-        <w:rPr>
-          <w:rFonts w:ascii="Calibri" w:eastAsia="Calibri" w:hAnsi="Calibri" w:cs="Calibri"/>
-          <w:b/>
-        </w:rPr>
-        <w:t>You must include the following items in your progress report.</w:t>
       </w:r>
     </w:p>
     <w:p>
@@ -172,197 +190,1062 @@
         </w:numPr>
         <w:spacing w:line="259" w:lineRule="auto"/>
         <w:rPr>
-          <w:rFonts w:ascii="Calibri" w:eastAsia="Calibri" w:hAnsi="Calibri" w:cs="Calibri"/>
-        </w:rPr>
-      </w:pPr>
-      <w:r>
-        <w:rPr>
-          <w:rFonts w:ascii="Calibri" w:eastAsia="Calibri" w:hAnsi="Calibri" w:cs="Calibri"/>
+          <w:rFonts w:eastAsia="Calibri"/>
+          <w:b/>
+          <w:bCs/>
+          <w:sz w:val="20"/>
+          <w:szCs w:val="20"/>
+        </w:rPr>
+      </w:pPr>
+      <w:r>
+        <w:rPr>
+          <w:rFonts w:eastAsia="Calibri"/>
+          <w:b/>
+          <w:bCs/>
+          <w:sz w:val="20"/>
+          <w:szCs w:val="20"/>
         </w:rPr>
         <w:t>What has been completed, who did what parts?</w:t>
       </w:r>
     </w:p>
     <w:p>
       <w:pPr>
-        <w:pStyle w:val="ListParagraph"/>
-        <w:numPr>
-          <w:ilvl w:val="0"/>
-          <w:numId w:val="2"/>
-        </w:numPr>
         <w:spacing w:line="259" w:lineRule="auto"/>
-        <w:rPr>
-          <w:rFonts w:ascii="Calibri" w:eastAsia="Calibri" w:hAnsi="Calibri" w:cs="Calibri"/>
-          <w:highlight w:val="yellow"/>
-        </w:rPr>
-      </w:pPr>
-      <w:r>
-        <w:rPr>
-          <w:rFonts w:ascii="Calibri" w:eastAsia="Calibri" w:hAnsi="Calibri" w:cs="Calibri"/>
-          <w:highlight w:val="yellow"/>
-        </w:rPr>
-        <w:t>Dataset Preparation and Review:</w:t>
-      </w:r>
-      <w:r>
-        <w:rPr>
-          <w:rFonts w:ascii="Calibri" w:eastAsia="Calibri" w:hAnsi="Calibri" w:cs="Calibri"/>
-          <w:highlight w:val="yellow"/>
-        </w:rPr>
-        <w:t xml:space="preserve"> </w:t>
-      </w:r>
-      <w:r>
-        <w:rPr>
-          <w:rFonts w:ascii="Calibri" w:eastAsia="Calibri" w:hAnsi="Calibri" w:cs="Calibri"/>
-          <w:highlight w:val="yellow"/>
-        </w:rPr>
-        <w:t>Conducted a review and preparation of the dataset intended for implementation</w:t>
-      </w:r>
-      <w:r>
-        <w:rPr>
-          <w:rFonts w:ascii="Calibri" w:eastAsia="Calibri" w:hAnsi="Calibri" w:cs="Calibri"/>
-          <w:highlight w:val="yellow"/>
-        </w:rPr>
-        <w:t xml:space="preserve">, including </w:t>
-      </w:r>
-      <w:r>
-        <w:rPr>
-          <w:rFonts w:ascii="Calibri" w:eastAsia="Calibri" w:hAnsi="Calibri" w:cs="Calibri"/>
-          <w:highlight w:val="yellow"/>
-        </w:rPr>
-        <w:t>data cleaning</w:t>
-      </w:r>
-      <w:r>
-        <w:rPr>
-          <w:rFonts w:ascii="Calibri" w:eastAsia="Calibri" w:hAnsi="Calibri" w:cs="Calibri"/>
-          <w:highlight w:val="yellow"/>
-        </w:rPr>
-        <w:t xml:space="preserve"> and</w:t>
-      </w:r>
-      <w:r>
-        <w:rPr>
-          <w:rFonts w:ascii="Calibri" w:eastAsia="Calibri" w:hAnsi="Calibri" w:cs="Calibri"/>
-          <w:highlight w:val="yellow"/>
-        </w:rPr>
-        <w:t xml:space="preserve"> normalization for the modeling process.</w:t>
-      </w:r>
+        <w:jc w:val="both"/>
+        <w:rPr>
+          <w:rFonts w:eastAsia="Calibri"/>
+          <w:sz w:val="20"/>
+          <w:szCs w:val="20"/>
+        </w:rPr>
+      </w:pPr>
+    </w:p>
+    <w:tbl>
+      <w:tblPr>
+        <w:tblStyle w:val="TableGrid"/>
+        <w:tblW w:w="9895" w:type="dxa"/>
+        <w:tblLook w:val="04A0" w:firstRow="1" w:lastRow="0" w:firstColumn="1" w:lastColumn="0" w:noHBand="0" w:noVBand="1"/>
+      </w:tblPr>
+      <w:tblGrid>
+        <w:gridCol w:w="628"/>
+        <w:gridCol w:w="1880"/>
+        <w:gridCol w:w="4638"/>
+        <w:gridCol w:w="1406"/>
+        <w:gridCol w:w="1343"/>
+      </w:tblGrid>
+      <w:tr>
+        <w:tc>
+          <w:tcPr>
+            <w:tcW w:w="628" w:type="dxa"/>
+            <w:shd w:val="clear" w:color="auto" w:fill="D9D9D9" w:themeFill="background1" w:themeFillShade="D9"/>
+          </w:tcPr>
+          <w:p>
+            <w:pPr>
+              <w:spacing w:line="259" w:lineRule="auto"/>
+              <w:jc w:val="center"/>
+              <w:rPr>
+                <w:rFonts w:eastAsia="Calibri"/>
+                <w:b/>
+                <w:bCs/>
+                <w:sz w:val="20"/>
+                <w:szCs w:val="20"/>
+              </w:rPr>
+            </w:pPr>
+            <w:r>
+              <w:rPr>
+                <w:rFonts w:eastAsia="Calibri"/>
+                <w:b/>
+                <w:bCs/>
+                <w:sz w:val="20"/>
+                <w:szCs w:val="20"/>
+              </w:rPr>
+              <w:t>Item</w:t>
+            </w:r>
+          </w:p>
+        </w:tc>
+        <w:tc>
+          <w:tcPr>
+            <w:tcW w:w="1887" w:type="dxa"/>
+            <w:shd w:val="clear" w:color="auto" w:fill="D9D9D9" w:themeFill="background1" w:themeFillShade="D9"/>
+          </w:tcPr>
+          <w:p>
+            <w:pPr>
+              <w:spacing w:line="259" w:lineRule="auto"/>
+              <w:jc w:val="center"/>
+              <w:rPr>
+                <w:rFonts w:eastAsia="Calibri"/>
+                <w:b/>
+                <w:bCs/>
+                <w:sz w:val="20"/>
+                <w:szCs w:val="20"/>
+              </w:rPr>
+            </w:pPr>
+            <w:r>
+              <w:rPr>
+                <w:rFonts w:eastAsia="Calibri"/>
+                <w:b/>
+                <w:bCs/>
+                <w:sz w:val="20"/>
+                <w:szCs w:val="20"/>
+              </w:rPr>
+              <w:t>Name</w:t>
+            </w:r>
+          </w:p>
+        </w:tc>
+        <w:tc>
+          <w:tcPr>
+            <w:tcW w:w="4680" w:type="dxa"/>
+            <w:shd w:val="clear" w:color="auto" w:fill="D9D9D9" w:themeFill="background1" w:themeFillShade="D9"/>
+          </w:tcPr>
+          <w:p>
+            <w:pPr>
+              <w:spacing w:line="259" w:lineRule="auto"/>
+              <w:jc w:val="center"/>
+              <w:rPr>
+                <w:rFonts w:eastAsia="Calibri"/>
+                <w:b/>
+                <w:bCs/>
+                <w:sz w:val="20"/>
+                <w:szCs w:val="20"/>
+              </w:rPr>
+            </w:pPr>
+            <w:r>
+              <w:rPr>
+                <w:rFonts w:eastAsia="Calibri"/>
+                <w:b/>
+                <w:bCs/>
+                <w:sz w:val="20"/>
+                <w:szCs w:val="20"/>
+              </w:rPr>
+              <w:t>Description</w:t>
+            </w:r>
+          </w:p>
+        </w:tc>
+        <w:tc>
+          <w:tcPr>
+            <w:tcW w:w="1350" w:type="dxa"/>
+            <w:shd w:val="clear" w:color="auto" w:fill="D9D9D9" w:themeFill="background1" w:themeFillShade="D9"/>
+          </w:tcPr>
+          <w:p>
+            <w:pPr>
+              <w:spacing w:line="259" w:lineRule="auto"/>
+              <w:jc w:val="center"/>
+              <w:rPr>
+                <w:rFonts w:eastAsia="Calibri"/>
+                <w:b/>
+                <w:bCs/>
+                <w:sz w:val="20"/>
+                <w:szCs w:val="20"/>
+              </w:rPr>
+            </w:pPr>
+            <w:r>
+              <w:rPr>
+                <w:rFonts w:eastAsia="Calibri"/>
+                <w:b/>
+                <w:bCs/>
+                <w:sz w:val="20"/>
+                <w:szCs w:val="20"/>
+              </w:rPr>
+              <w:t>Responsible</w:t>
+            </w:r>
+          </w:p>
+        </w:tc>
+        <w:tc>
+          <w:tcPr>
+            <w:tcW w:w="1350" w:type="dxa"/>
+            <w:shd w:val="clear" w:color="auto" w:fill="D9D9D9" w:themeFill="background1" w:themeFillShade="D9"/>
+          </w:tcPr>
+          <w:p>
+            <w:pPr>
+              <w:spacing w:line="259" w:lineRule="auto"/>
+              <w:jc w:val="center"/>
+              <w:rPr>
+                <w:rFonts w:eastAsia="Calibri"/>
+                <w:b/>
+                <w:bCs/>
+                <w:sz w:val="20"/>
+                <w:szCs w:val="20"/>
+              </w:rPr>
+            </w:pPr>
+            <w:r>
+              <w:rPr>
+                <w:rFonts w:eastAsia="Calibri"/>
+                <w:b/>
+                <w:bCs/>
+                <w:sz w:val="20"/>
+                <w:szCs w:val="20"/>
+              </w:rPr>
+              <w:t>Status</w:t>
+            </w:r>
+          </w:p>
+        </w:tc>
+      </w:tr>
+      <w:tr>
+        <w:tc>
+          <w:tcPr>
+            <w:tcW w:w="628" w:type="dxa"/>
+          </w:tcPr>
+          <w:p>
+            <w:pPr>
+              <w:spacing w:line="259" w:lineRule="auto"/>
+              <w:jc w:val="center"/>
+              <w:rPr>
+                <w:rFonts w:eastAsia="Calibri"/>
+                <w:sz w:val="18"/>
+                <w:szCs w:val="18"/>
+              </w:rPr>
+            </w:pPr>
+            <w:r>
+              <w:rPr>
+                <w:rFonts w:eastAsia="Calibri"/>
+                <w:sz w:val="18"/>
+                <w:szCs w:val="18"/>
+              </w:rPr>
+              <w:t>1</w:t>
+            </w:r>
+          </w:p>
+        </w:tc>
+        <w:tc>
+          <w:tcPr>
+            <w:tcW w:w="1887" w:type="dxa"/>
+          </w:tcPr>
+          <w:p>
+            <w:pPr>
+              <w:spacing w:line="259" w:lineRule="auto"/>
+              <w:jc w:val="both"/>
+              <w:rPr>
+                <w:rFonts w:eastAsia="Calibri"/>
+                <w:sz w:val="18"/>
+                <w:szCs w:val="18"/>
+              </w:rPr>
+            </w:pPr>
+            <w:r>
+              <w:rPr>
+                <w:rFonts w:eastAsia="Calibri"/>
+                <w:sz w:val="18"/>
+                <w:szCs w:val="18"/>
+              </w:rPr>
+              <w:t>Dataset</w:t>
+            </w:r>
+          </w:p>
+        </w:tc>
+        <w:tc>
+          <w:tcPr>
+            <w:tcW w:w="4680" w:type="dxa"/>
+          </w:tcPr>
+          <w:p>
+            <w:pPr>
+              <w:spacing w:line="259" w:lineRule="auto"/>
+              <w:rPr>
+                <w:rFonts w:eastAsia="Calibri"/>
+                <w:sz w:val="18"/>
+                <w:szCs w:val="18"/>
+              </w:rPr>
+            </w:pPr>
+            <w:r>
+              <w:rPr>
+                <w:rFonts w:eastAsia="Calibri"/>
+                <w:sz w:val="18"/>
+                <w:szCs w:val="18"/>
+              </w:rPr>
+              <w:t>R</w:t>
+            </w:r>
+            <w:r>
+              <w:rPr>
+                <w:rFonts w:eastAsia="Calibri"/>
+                <w:sz w:val="18"/>
+                <w:szCs w:val="18"/>
+              </w:rPr>
+              <w:t>eview</w:t>
+            </w:r>
+            <w:r>
+              <w:rPr>
+                <w:rFonts w:eastAsia="Calibri"/>
+                <w:sz w:val="18"/>
+                <w:szCs w:val="18"/>
+              </w:rPr>
+              <w:t xml:space="preserve"> and </w:t>
+            </w:r>
+            <w:r>
+              <w:rPr>
+                <w:rFonts w:eastAsia="Calibri"/>
+                <w:sz w:val="18"/>
+                <w:szCs w:val="18"/>
+              </w:rPr>
+              <w:t>preparation of the dataset intended for implementation</w:t>
+            </w:r>
+            <w:r>
+              <w:rPr>
+                <w:rFonts w:eastAsia="Calibri"/>
+                <w:sz w:val="18"/>
+                <w:szCs w:val="18"/>
+              </w:rPr>
+              <w:t>.</w:t>
+            </w:r>
+          </w:p>
+        </w:tc>
+        <w:tc>
+          <w:tcPr>
+            <w:tcW w:w="1350" w:type="dxa"/>
+          </w:tcPr>
+          <w:p>
+            <w:pPr>
+              <w:spacing w:line="259" w:lineRule="auto"/>
+              <w:jc w:val="center"/>
+              <w:rPr>
+                <w:rFonts w:eastAsia="Calibri"/>
+                <w:sz w:val="18"/>
+                <w:szCs w:val="18"/>
+              </w:rPr>
+            </w:pPr>
+            <w:r>
+              <w:rPr>
+                <w:rFonts w:eastAsia="Calibri"/>
+                <w:sz w:val="18"/>
+                <w:szCs w:val="18"/>
+              </w:rPr>
+              <w:t>JM</w:t>
+            </w:r>
+          </w:p>
+        </w:tc>
+        <w:tc>
+          <w:tcPr>
+            <w:tcW w:w="1350" w:type="dxa"/>
+          </w:tcPr>
+          <w:p>
+            <w:pPr>
+              <w:spacing w:line="259" w:lineRule="auto"/>
+              <w:jc w:val="center"/>
+              <w:rPr>
+                <w:rFonts w:eastAsia="Calibri"/>
+                <w:sz w:val="18"/>
+                <w:szCs w:val="18"/>
+              </w:rPr>
+            </w:pPr>
+            <w:r>
+              <w:rPr>
+                <w:rFonts w:eastAsia="Calibri"/>
+                <w:sz w:val="18"/>
+                <w:szCs w:val="18"/>
+              </w:rPr>
+              <w:t>Done</w:t>
+            </w:r>
+          </w:p>
+        </w:tc>
+      </w:tr>
+      <w:tr>
+        <w:tc>
+          <w:tcPr>
+            <w:tcW w:w="628" w:type="dxa"/>
+          </w:tcPr>
+          <w:p>
+            <w:pPr>
+              <w:spacing w:line="259" w:lineRule="auto"/>
+              <w:jc w:val="center"/>
+              <w:rPr>
+                <w:rFonts w:eastAsia="Calibri"/>
+                <w:sz w:val="18"/>
+                <w:szCs w:val="18"/>
+              </w:rPr>
+            </w:pPr>
+            <w:r>
+              <w:rPr>
+                <w:rFonts w:eastAsia="Calibri"/>
+                <w:sz w:val="18"/>
+                <w:szCs w:val="18"/>
+              </w:rPr>
+              <w:t>2</w:t>
+            </w:r>
+          </w:p>
+        </w:tc>
+        <w:tc>
+          <w:tcPr>
+            <w:tcW w:w="1887" w:type="dxa"/>
+          </w:tcPr>
+          <w:p>
+            <w:pPr>
+              <w:spacing w:line="259" w:lineRule="auto"/>
+              <w:jc w:val="both"/>
+              <w:rPr>
+                <w:rFonts w:eastAsia="Calibri"/>
+                <w:sz w:val="18"/>
+                <w:szCs w:val="18"/>
+              </w:rPr>
+            </w:pPr>
+            <w:r>
+              <w:rPr>
+                <w:rFonts w:eastAsia="Calibri"/>
+                <w:sz w:val="18"/>
+                <w:szCs w:val="18"/>
+              </w:rPr>
+              <w:t>Model Dev</w:t>
+            </w:r>
+            <w:r>
+              <w:rPr>
+                <w:rFonts w:eastAsia="Calibri"/>
+                <w:sz w:val="18"/>
+                <w:szCs w:val="18"/>
+              </w:rPr>
+              <w:t>elopment</w:t>
+            </w:r>
+          </w:p>
+        </w:tc>
+        <w:tc>
+          <w:tcPr>
+            <w:tcW w:w="4680" w:type="dxa"/>
+          </w:tcPr>
+          <w:p>
+            <w:pPr>
+              <w:spacing w:line="259" w:lineRule="auto"/>
+              <w:rPr>
+                <w:rFonts w:eastAsia="Calibri"/>
+                <w:sz w:val="18"/>
+                <w:szCs w:val="18"/>
+              </w:rPr>
+            </w:pPr>
+            <w:r>
+              <w:rPr>
+                <w:rFonts w:eastAsia="Calibri"/>
+                <w:sz w:val="18"/>
+                <w:szCs w:val="18"/>
+              </w:rPr>
+              <w:t>Developed I</w:t>
+            </w:r>
+            <w:r>
+              <w:rPr>
+                <w:rFonts w:eastAsia="Calibri"/>
+                <w:sz w:val="18"/>
+                <w:szCs w:val="18"/>
+              </w:rPr>
+              <w:t>nitial codebase for the machine learning model</w:t>
+            </w:r>
+            <w:r>
+              <w:rPr>
+                <w:rFonts w:eastAsia="Calibri"/>
+                <w:sz w:val="18"/>
+                <w:szCs w:val="18"/>
+              </w:rPr>
+              <w:t>.</w:t>
+            </w:r>
+            <w:r>
+              <w:rPr>
+                <w:rFonts w:eastAsia="Calibri"/>
+                <w:sz w:val="18"/>
+                <w:szCs w:val="18"/>
+              </w:rPr>
+              <w:t xml:space="preserve"> </w:t>
+            </w:r>
+            <w:r>
+              <w:rPr>
+                <w:rFonts w:eastAsia="Calibri"/>
+                <w:sz w:val="18"/>
+                <w:szCs w:val="18"/>
+              </w:rPr>
+              <w:t xml:space="preserve">Implemented </w:t>
+            </w:r>
+            <w:r>
+              <w:rPr>
+                <w:rFonts w:eastAsia="Calibri"/>
+                <w:sz w:val="18"/>
+                <w:szCs w:val="18"/>
+              </w:rPr>
+              <w:t xml:space="preserve">initial </w:t>
+            </w:r>
+            <w:r>
+              <w:rPr>
+                <w:rFonts w:eastAsia="Calibri"/>
+                <w:sz w:val="18"/>
+                <w:szCs w:val="18"/>
+              </w:rPr>
+              <w:t>DNN</w:t>
+            </w:r>
+            <w:r>
+              <w:rPr>
+                <w:rFonts w:eastAsia="Calibri"/>
+                <w:sz w:val="18"/>
+                <w:szCs w:val="18"/>
+              </w:rPr>
+              <w:t xml:space="preserve"> algorithm</w:t>
+            </w:r>
+            <w:r>
+              <w:rPr>
+                <w:rFonts w:eastAsia="Calibri"/>
+                <w:sz w:val="18"/>
+                <w:szCs w:val="18"/>
+              </w:rPr>
+              <w:t>.</w:t>
+            </w:r>
+          </w:p>
+        </w:tc>
+        <w:tc>
+          <w:tcPr>
+            <w:tcW w:w="1350" w:type="dxa"/>
+          </w:tcPr>
+          <w:p>
+            <w:pPr>
+              <w:spacing w:line="259" w:lineRule="auto"/>
+              <w:jc w:val="center"/>
+              <w:rPr>
+                <w:rFonts w:eastAsia="Calibri"/>
+                <w:sz w:val="18"/>
+                <w:szCs w:val="18"/>
+              </w:rPr>
+            </w:pPr>
+            <w:r>
+              <w:rPr>
+                <w:rFonts w:eastAsia="Calibri"/>
+                <w:sz w:val="18"/>
+                <w:szCs w:val="18"/>
+              </w:rPr>
+              <w:t>JM</w:t>
+            </w:r>
+          </w:p>
+        </w:tc>
+        <w:tc>
+          <w:tcPr>
+            <w:tcW w:w="1350" w:type="dxa"/>
+          </w:tcPr>
+          <w:p>
+            <w:pPr>
+              <w:spacing w:line="259" w:lineRule="auto"/>
+              <w:jc w:val="center"/>
+              <w:rPr>
+                <w:rFonts w:eastAsia="Calibri"/>
+                <w:sz w:val="18"/>
+                <w:szCs w:val="18"/>
+              </w:rPr>
+            </w:pPr>
+            <w:r>
+              <w:rPr>
+                <w:rFonts w:eastAsia="Calibri"/>
+                <w:sz w:val="18"/>
+                <w:szCs w:val="18"/>
+              </w:rPr>
+              <w:t>Done</w:t>
+            </w:r>
+          </w:p>
+        </w:tc>
+      </w:tr>
+      <w:tr>
+        <w:tc>
+          <w:tcPr>
+            <w:tcW w:w="628" w:type="dxa"/>
+          </w:tcPr>
+          <w:p>
+            <w:pPr>
+              <w:spacing w:line="259" w:lineRule="auto"/>
+              <w:jc w:val="center"/>
+              <w:rPr>
+                <w:rFonts w:eastAsia="Calibri"/>
+                <w:sz w:val="18"/>
+                <w:szCs w:val="18"/>
+              </w:rPr>
+            </w:pPr>
+            <w:r>
+              <w:rPr>
+                <w:rFonts w:eastAsia="Calibri"/>
+                <w:sz w:val="18"/>
+                <w:szCs w:val="18"/>
+              </w:rPr>
+              <w:t>3</w:t>
+            </w:r>
+          </w:p>
+        </w:tc>
+        <w:tc>
+          <w:tcPr>
+            <w:tcW w:w="1887" w:type="dxa"/>
+          </w:tcPr>
+          <w:p>
+            <w:pPr>
+              <w:spacing w:line="259" w:lineRule="auto"/>
+              <w:jc w:val="both"/>
+              <w:rPr>
+                <w:rFonts w:eastAsia="Calibri"/>
+                <w:sz w:val="18"/>
+                <w:szCs w:val="18"/>
+              </w:rPr>
+            </w:pPr>
+            <w:r>
+              <w:rPr>
+                <w:rFonts w:eastAsia="Calibri"/>
+                <w:sz w:val="18"/>
+                <w:szCs w:val="18"/>
+              </w:rPr>
+              <w:t>Scenario Analysis</w:t>
+            </w:r>
+          </w:p>
+        </w:tc>
+        <w:tc>
+          <w:tcPr>
+            <w:tcW w:w="4680" w:type="dxa"/>
+          </w:tcPr>
+          <w:p>
+            <w:pPr>
+              <w:spacing w:line="259" w:lineRule="auto"/>
+              <w:rPr>
+                <w:rFonts w:eastAsia="Calibri"/>
+                <w:sz w:val="18"/>
+                <w:szCs w:val="18"/>
+              </w:rPr>
+            </w:pPr>
+            <w:r>
+              <w:rPr>
+                <w:rFonts w:eastAsia="Calibri"/>
+                <w:sz w:val="18"/>
+                <w:szCs w:val="18"/>
+              </w:rPr>
+              <w:t>Conducted a comprehensive study of different scenarios</w:t>
+            </w:r>
+            <w:r>
+              <w:rPr>
+                <w:rFonts w:eastAsia="Calibri"/>
+                <w:sz w:val="18"/>
+                <w:szCs w:val="18"/>
+              </w:rPr>
+              <w:t xml:space="preserve"> to understand model’s performance.</w:t>
+            </w:r>
+          </w:p>
+        </w:tc>
+        <w:tc>
+          <w:tcPr>
+            <w:tcW w:w="1350" w:type="dxa"/>
+          </w:tcPr>
+          <w:p>
+            <w:pPr>
+              <w:spacing w:line="259" w:lineRule="auto"/>
+              <w:jc w:val="center"/>
+              <w:rPr>
+                <w:rFonts w:eastAsia="Calibri"/>
+                <w:sz w:val="18"/>
+                <w:szCs w:val="18"/>
+              </w:rPr>
+            </w:pPr>
+            <w:r>
+              <w:rPr>
+                <w:rFonts w:eastAsia="Calibri"/>
+                <w:sz w:val="18"/>
+                <w:szCs w:val="18"/>
+              </w:rPr>
+              <w:t>JM</w:t>
+            </w:r>
+          </w:p>
+        </w:tc>
+        <w:tc>
+          <w:tcPr>
+            <w:tcW w:w="1350" w:type="dxa"/>
+          </w:tcPr>
+          <w:p>
+            <w:pPr>
+              <w:spacing w:line="259" w:lineRule="auto"/>
+              <w:jc w:val="center"/>
+              <w:rPr>
+                <w:rFonts w:eastAsia="Calibri"/>
+                <w:sz w:val="18"/>
+                <w:szCs w:val="18"/>
+              </w:rPr>
+            </w:pPr>
+            <w:r>
+              <w:rPr>
+                <w:rFonts w:eastAsia="Calibri"/>
+                <w:sz w:val="18"/>
+                <w:szCs w:val="18"/>
+              </w:rPr>
+              <w:t>Done</w:t>
+            </w:r>
+          </w:p>
+        </w:tc>
+      </w:tr>
+      <w:tr>
+        <w:tc>
+          <w:tcPr>
+            <w:tcW w:w="628" w:type="dxa"/>
+          </w:tcPr>
+          <w:p>
+            <w:pPr>
+              <w:spacing w:line="259" w:lineRule="auto"/>
+              <w:jc w:val="center"/>
+              <w:rPr>
+                <w:rFonts w:eastAsia="Calibri"/>
+                <w:sz w:val="18"/>
+                <w:szCs w:val="18"/>
+              </w:rPr>
+            </w:pPr>
+            <w:r>
+              <w:rPr>
+                <w:rFonts w:eastAsia="Calibri"/>
+                <w:sz w:val="18"/>
+                <w:szCs w:val="18"/>
+              </w:rPr>
+              <w:t>4</w:t>
+            </w:r>
+          </w:p>
+        </w:tc>
+        <w:tc>
+          <w:tcPr>
+            <w:tcW w:w="1887" w:type="dxa"/>
+          </w:tcPr>
+          <w:p>
+            <w:pPr>
+              <w:spacing w:line="259" w:lineRule="auto"/>
+              <w:jc w:val="both"/>
+              <w:rPr>
+                <w:rFonts w:eastAsia="Calibri"/>
+                <w:sz w:val="18"/>
+                <w:szCs w:val="18"/>
+              </w:rPr>
+            </w:pPr>
+            <w:r>
+              <w:rPr>
+                <w:rFonts w:eastAsia="Calibri"/>
+                <w:sz w:val="18"/>
+                <w:szCs w:val="18"/>
+              </w:rPr>
+              <w:t>Deployment target</w:t>
+            </w:r>
+          </w:p>
+        </w:tc>
+        <w:tc>
+          <w:tcPr>
+            <w:tcW w:w="4680" w:type="dxa"/>
+          </w:tcPr>
+          <w:p>
+            <w:pPr>
+              <w:spacing w:line="259" w:lineRule="auto"/>
+              <w:rPr>
+                <w:rFonts w:eastAsia="Calibri"/>
+                <w:sz w:val="18"/>
+                <w:szCs w:val="18"/>
+              </w:rPr>
+            </w:pPr>
+            <w:r>
+              <w:rPr>
+                <w:rFonts w:eastAsia="Calibri"/>
+                <w:sz w:val="18"/>
+                <w:szCs w:val="18"/>
+              </w:rPr>
+              <w:t xml:space="preserve">Research about the best MCU and development board to deploy the </w:t>
+            </w:r>
+            <w:r>
+              <w:rPr>
+                <w:rFonts w:eastAsia="Calibri"/>
+                <w:sz w:val="18"/>
+                <w:szCs w:val="18"/>
+              </w:rPr>
+              <w:t>developed model.</w:t>
+            </w:r>
+          </w:p>
+        </w:tc>
+        <w:tc>
+          <w:tcPr>
+            <w:tcW w:w="1350" w:type="dxa"/>
+          </w:tcPr>
+          <w:p>
+            <w:pPr>
+              <w:spacing w:line="259" w:lineRule="auto"/>
+              <w:jc w:val="center"/>
+              <w:rPr>
+                <w:rFonts w:eastAsia="Calibri"/>
+                <w:sz w:val="18"/>
+                <w:szCs w:val="18"/>
+              </w:rPr>
+            </w:pPr>
+            <w:r>
+              <w:rPr>
+                <w:rFonts w:eastAsia="Calibri"/>
+                <w:sz w:val="18"/>
+                <w:szCs w:val="18"/>
+              </w:rPr>
+              <w:t>LCT</w:t>
+            </w:r>
+          </w:p>
+        </w:tc>
+        <w:tc>
+          <w:tcPr>
+            <w:tcW w:w="1350" w:type="dxa"/>
+          </w:tcPr>
+          <w:p>
+            <w:pPr>
+              <w:spacing w:line="259" w:lineRule="auto"/>
+              <w:jc w:val="center"/>
+              <w:rPr>
+                <w:rFonts w:eastAsia="Calibri"/>
+                <w:sz w:val="18"/>
+                <w:szCs w:val="18"/>
+              </w:rPr>
+            </w:pPr>
+            <w:r>
+              <w:rPr>
+                <w:rFonts w:eastAsia="Calibri"/>
+                <w:sz w:val="18"/>
+                <w:szCs w:val="18"/>
+              </w:rPr>
+              <w:t>Done</w:t>
+            </w:r>
+          </w:p>
+        </w:tc>
+      </w:tr>
+      <w:tr>
+        <w:tc>
+          <w:tcPr>
+            <w:tcW w:w="628" w:type="dxa"/>
+          </w:tcPr>
+          <w:p>
+            <w:pPr>
+              <w:spacing w:line="259" w:lineRule="auto"/>
+              <w:jc w:val="center"/>
+              <w:rPr>
+                <w:rFonts w:eastAsia="Calibri"/>
+                <w:sz w:val="18"/>
+                <w:szCs w:val="18"/>
+              </w:rPr>
+            </w:pPr>
+            <w:r>
+              <w:rPr>
+                <w:rFonts w:eastAsia="Calibri"/>
+                <w:sz w:val="18"/>
+                <w:szCs w:val="18"/>
+              </w:rPr>
+              <w:t>5</w:t>
+            </w:r>
+          </w:p>
+        </w:tc>
+        <w:tc>
+          <w:tcPr>
+            <w:tcW w:w="1887" w:type="dxa"/>
+          </w:tcPr>
+          <w:p>
+            <w:pPr>
+              <w:spacing w:line="259" w:lineRule="auto"/>
+              <w:jc w:val="both"/>
+              <w:rPr>
+                <w:rFonts w:eastAsia="Calibri"/>
+                <w:sz w:val="18"/>
+                <w:szCs w:val="18"/>
+              </w:rPr>
+            </w:pPr>
+            <w:r>
+              <w:rPr>
+                <w:rFonts w:eastAsia="Calibri"/>
+                <w:sz w:val="18"/>
+                <w:szCs w:val="18"/>
+              </w:rPr>
+              <w:t>Deployment dependencies</w:t>
+            </w:r>
+          </w:p>
+        </w:tc>
+        <w:tc>
+          <w:tcPr>
+            <w:tcW w:w="4680" w:type="dxa"/>
+          </w:tcPr>
+          <w:p>
+            <w:pPr>
+              <w:spacing w:line="259" w:lineRule="auto"/>
+              <w:rPr>
+                <w:rFonts w:eastAsia="Calibri"/>
+                <w:sz w:val="18"/>
+                <w:szCs w:val="18"/>
+              </w:rPr>
+            </w:pPr>
+            <w:r>
+              <w:rPr>
+                <w:rFonts w:eastAsia="Calibri"/>
+                <w:sz w:val="18"/>
+                <w:szCs w:val="18"/>
+              </w:rPr>
+              <w:t>Explore options for deployment (PC with LabVIEW and Python vs STM32 MCU)</w:t>
+            </w:r>
+          </w:p>
+        </w:tc>
+        <w:tc>
+          <w:tcPr>
+            <w:tcW w:w="1350" w:type="dxa"/>
+          </w:tcPr>
+          <w:p>
+            <w:pPr>
+              <w:spacing w:line="259" w:lineRule="auto"/>
+              <w:jc w:val="center"/>
+              <w:rPr>
+                <w:rFonts w:eastAsia="Calibri"/>
+                <w:sz w:val="18"/>
+                <w:szCs w:val="18"/>
+              </w:rPr>
+            </w:pPr>
+            <w:r>
+              <w:rPr>
+                <w:rFonts w:eastAsia="Calibri"/>
+                <w:sz w:val="18"/>
+                <w:szCs w:val="18"/>
+              </w:rPr>
+              <w:t>LCT</w:t>
+            </w:r>
+          </w:p>
+        </w:tc>
+        <w:tc>
+          <w:tcPr>
+            <w:tcW w:w="1350" w:type="dxa"/>
+          </w:tcPr>
+          <w:p>
+            <w:pPr>
+              <w:spacing w:line="259" w:lineRule="auto"/>
+              <w:jc w:val="center"/>
+              <w:rPr>
+                <w:rFonts w:eastAsia="Calibri"/>
+                <w:sz w:val="18"/>
+                <w:szCs w:val="18"/>
+              </w:rPr>
+            </w:pPr>
+            <w:r>
+              <w:rPr>
+                <w:rFonts w:eastAsia="Calibri"/>
+                <w:sz w:val="18"/>
+                <w:szCs w:val="18"/>
+              </w:rPr>
+              <w:t>Done</w:t>
+            </w:r>
+          </w:p>
+        </w:tc>
+      </w:tr>
+      <w:tr>
+        <w:tc>
+          <w:tcPr>
+            <w:tcW w:w="628" w:type="dxa"/>
+          </w:tcPr>
+          <w:p>
+            <w:pPr>
+              <w:spacing w:line="259" w:lineRule="auto"/>
+              <w:jc w:val="center"/>
+              <w:rPr>
+                <w:rFonts w:eastAsia="Calibri"/>
+                <w:sz w:val="18"/>
+                <w:szCs w:val="18"/>
+              </w:rPr>
+            </w:pPr>
+            <w:r>
+              <w:rPr>
+                <w:rFonts w:eastAsia="Calibri"/>
+                <w:sz w:val="18"/>
+                <w:szCs w:val="18"/>
+              </w:rPr>
+              <w:t>6</w:t>
+            </w:r>
+          </w:p>
+        </w:tc>
+        <w:tc>
+          <w:tcPr>
+            <w:tcW w:w="1887" w:type="dxa"/>
+          </w:tcPr>
+          <w:p>
+            <w:pPr>
+              <w:spacing w:line="259" w:lineRule="auto"/>
+              <w:jc w:val="both"/>
+              <w:rPr>
+                <w:rFonts w:eastAsia="Calibri"/>
+                <w:sz w:val="18"/>
+                <w:szCs w:val="18"/>
+              </w:rPr>
+            </w:pPr>
+            <w:r>
+              <w:rPr>
+                <w:rFonts w:eastAsia="Calibri"/>
+                <w:sz w:val="18"/>
+                <w:szCs w:val="18"/>
+              </w:rPr>
+              <w:t>User Interface</w:t>
+            </w:r>
+          </w:p>
+        </w:tc>
+        <w:tc>
+          <w:tcPr>
+            <w:tcW w:w="4680" w:type="dxa"/>
+          </w:tcPr>
+          <w:p>
+            <w:pPr>
+              <w:spacing w:line="259" w:lineRule="auto"/>
+              <w:rPr>
+                <w:rFonts w:eastAsia="Calibri"/>
+                <w:sz w:val="18"/>
+                <w:szCs w:val="18"/>
+              </w:rPr>
+            </w:pPr>
+            <w:r>
+              <w:rPr>
+                <w:rFonts w:eastAsia="Calibri"/>
+                <w:sz w:val="18"/>
+                <w:szCs w:val="18"/>
+              </w:rPr>
+              <w:t>Created a demo UI to call the model and show initial results</w:t>
+            </w:r>
+          </w:p>
+        </w:tc>
+        <w:tc>
+          <w:tcPr>
+            <w:tcW w:w="1350" w:type="dxa"/>
+          </w:tcPr>
+          <w:p>
+            <w:pPr>
+              <w:spacing w:line="259" w:lineRule="auto"/>
+              <w:jc w:val="center"/>
+              <w:rPr>
+                <w:rFonts w:eastAsia="Calibri"/>
+                <w:sz w:val="18"/>
+                <w:szCs w:val="18"/>
+              </w:rPr>
+            </w:pPr>
+            <w:r>
+              <w:rPr>
+                <w:rFonts w:eastAsia="Calibri"/>
+                <w:sz w:val="18"/>
+                <w:szCs w:val="18"/>
+              </w:rPr>
+              <w:t>LCT</w:t>
+            </w:r>
+          </w:p>
+        </w:tc>
+        <w:tc>
+          <w:tcPr>
+            <w:tcW w:w="1350" w:type="dxa"/>
+          </w:tcPr>
+          <w:p>
+            <w:pPr>
+              <w:spacing w:line="259" w:lineRule="auto"/>
+              <w:jc w:val="center"/>
+              <w:rPr>
+                <w:rFonts w:eastAsia="Calibri"/>
+                <w:sz w:val="18"/>
+                <w:szCs w:val="18"/>
+              </w:rPr>
+            </w:pPr>
+            <w:r>
+              <w:rPr>
+                <w:rFonts w:eastAsia="Calibri"/>
+                <w:sz w:val="18"/>
+                <w:szCs w:val="18"/>
+              </w:rPr>
+              <w:t>Done</w:t>
+            </w:r>
+          </w:p>
+        </w:tc>
+      </w:tr>
+    </w:tbl>
+    <w:p>
+      <w:pPr>
+        <w:spacing w:line="259" w:lineRule="auto"/>
+        <w:jc w:val="both"/>
+        <w:rPr>
+          <w:rFonts w:eastAsia="Calibri"/>
+          <w:sz w:val="20"/>
+          <w:szCs w:val="20"/>
+        </w:rPr>
+      </w:pPr>
     </w:p>
     <w:p>
       <w:pPr>
         <w:pStyle w:val="ListParagraph"/>
-        <w:numPr>
-          <w:ilvl w:val="0"/>
-          <w:numId w:val="2"/>
-        </w:numPr>
         <w:spacing w:line="259" w:lineRule="auto"/>
-        <w:rPr>
-          <w:rFonts w:ascii="Calibri" w:eastAsia="Calibri" w:hAnsi="Calibri" w:cs="Calibri"/>
-          <w:highlight w:val="yellow"/>
-        </w:rPr>
-      </w:pPr>
-      <w:r>
-        <w:rPr>
-          <w:rFonts w:ascii="Calibri" w:eastAsia="Calibri" w:hAnsi="Calibri" w:cs="Calibri"/>
-          <w:highlight w:val="yellow"/>
-        </w:rPr>
-        <w:t>Model Development:</w:t>
-      </w:r>
-      <w:r>
-        <w:rPr>
-          <w:rFonts w:ascii="Calibri" w:eastAsia="Calibri" w:hAnsi="Calibri" w:cs="Calibri"/>
-          <w:highlight w:val="yellow"/>
-        </w:rPr>
-        <w:t xml:space="preserve"> </w:t>
-      </w:r>
-      <w:r>
-        <w:rPr>
-          <w:rFonts w:ascii="Calibri" w:eastAsia="Calibri" w:hAnsi="Calibri" w:cs="Calibri"/>
-          <w:highlight w:val="yellow"/>
-        </w:rPr>
-        <w:t>Developed the initial codebase for the machine learning model</w:t>
-      </w:r>
-      <w:r>
-        <w:rPr>
-          <w:rFonts w:ascii="Calibri" w:eastAsia="Calibri" w:hAnsi="Calibri" w:cs="Calibri"/>
-          <w:highlight w:val="yellow"/>
-        </w:rPr>
-        <w:t xml:space="preserve">, </w:t>
-      </w:r>
-      <w:r>
-        <w:rPr>
-          <w:rFonts w:ascii="Calibri" w:eastAsia="Calibri" w:hAnsi="Calibri" w:cs="Calibri"/>
-          <w:highlight w:val="yellow"/>
-        </w:rPr>
-        <w:t xml:space="preserve">Implemented </w:t>
-      </w:r>
-      <w:r>
-        <w:rPr>
-          <w:rFonts w:ascii="Calibri" w:eastAsia="Calibri" w:hAnsi="Calibri" w:cs="Calibri"/>
-          <w:highlight w:val="yellow"/>
-        </w:rPr>
-        <w:t>Deep Neural Network</w:t>
-      </w:r>
-      <w:r>
-        <w:rPr>
-          <w:rFonts w:ascii="Calibri" w:eastAsia="Calibri" w:hAnsi="Calibri" w:cs="Calibri"/>
-          <w:highlight w:val="yellow"/>
-        </w:rPr>
-        <w:t xml:space="preserve"> algorithm to </w:t>
-      </w:r>
-      <w:r>
-        <w:rPr>
-          <w:rFonts w:ascii="Calibri" w:eastAsia="Calibri" w:hAnsi="Calibri" w:cs="Calibri"/>
-          <w:highlight w:val="yellow"/>
-        </w:rPr>
-        <w:t>get</w:t>
-      </w:r>
-      <w:r>
-        <w:rPr>
-          <w:rFonts w:ascii="Calibri" w:eastAsia="Calibri" w:hAnsi="Calibri" w:cs="Calibri"/>
-          <w:highlight w:val="yellow"/>
-        </w:rPr>
-        <w:t xml:space="preserve"> the best fit for our dataset.</w:t>
-      </w:r>
-    </w:p>
-    <w:p>
-      <w:pPr>
-        <w:pStyle w:val="ListParagraph"/>
-        <w:numPr>
-          <w:ilvl w:val="0"/>
-          <w:numId w:val="2"/>
-        </w:numPr>
-        <w:spacing w:line="259" w:lineRule="auto"/>
-        <w:rPr>
-          <w:rFonts w:ascii="Calibri" w:eastAsia="Calibri" w:hAnsi="Calibri" w:cs="Calibri"/>
-          <w:highlight w:val="yellow"/>
-        </w:rPr>
-      </w:pPr>
-      <w:r>
-        <w:rPr>
-          <w:rFonts w:ascii="Calibri" w:eastAsia="Calibri" w:hAnsi="Calibri" w:cs="Calibri"/>
-          <w:highlight w:val="yellow"/>
-        </w:rPr>
-        <w:t>Scenario Analysis and Model Tuning:</w:t>
-      </w:r>
-      <w:r>
-        <w:rPr>
-          <w:rFonts w:ascii="Calibri" w:eastAsia="Calibri" w:hAnsi="Calibri" w:cs="Calibri"/>
-          <w:highlight w:val="yellow"/>
-        </w:rPr>
-        <w:t xml:space="preserve"> </w:t>
-      </w:r>
-      <w:r>
-        <w:rPr>
-          <w:rFonts w:ascii="Calibri" w:eastAsia="Calibri" w:hAnsi="Calibri" w:cs="Calibri"/>
-          <w:highlight w:val="yellow"/>
-        </w:rPr>
-        <w:t>Conducted a comprehensive study of different scenarios to understand how various factors affect the model's performance</w:t>
-      </w:r>
-      <w:r>
-        <w:rPr>
-          <w:rFonts w:ascii="Calibri" w:eastAsia="Calibri" w:hAnsi="Calibri" w:cs="Calibri"/>
-          <w:highlight w:val="yellow"/>
-        </w:rPr>
-        <w:t>.</w:t>
-      </w:r>
+        <w:ind w:left="1080"/>
+        <w:rPr>
+          <w:rFonts w:eastAsia="Calibri"/>
+        </w:rPr>
+      </w:pPr>
     </w:p>
     <w:p>
       <w:pPr>
@@ -372,12 +1255,20 @@
         </w:numPr>
         <w:spacing w:line="259" w:lineRule="auto"/>
         <w:rPr>
-          <w:rFonts w:ascii="Calibri" w:eastAsia="Calibri" w:hAnsi="Calibri" w:cs="Calibri"/>
-        </w:rPr>
-      </w:pPr>
-      <w:r>
-        <w:rPr>
-          <w:rFonts w:ascii="Calibri" w:eastAsia="Calibri" w:hAnsi="Calibri" w:cs="Calibri"/>
+          <w:rFonts w:eastAsia="Calibri"/>
+          <w:b/>
+          <w:bCs/>
+          <w:sz w:val="20"/>
+          <w:szCs w:val="20"/>
+        </w:rPr>
+      </w:pPr>
+      <w:r>
+        <w:rPr>
+          <w:rFonts w:eastAsia="Calibri"/>
+          <w:b/>
+          <w:bCs/>
+          <w:sz w:val="20"/>
+          <w:szCs w:val="20"/>
         </w:rPr>
         <w:t>What needs to be done, Whose responsibilities?</w:t>
       </w:r>
@@ -391,44 +1282,18 @@
         </w:numPr>
         <w:spacing w:line="259" w:lineRule="auto"/>
         <w:rPr>
-          <w:rFonts w:ascii="Calibri" w:eastAsia="Calibri" w:hAnsi="Calibri" w:cs="Calibri"/>
-          <w:highlight w:val="yellow"/>
-        </w:rPr>
-      </w:pPr>
-      <w:r>
-        <w:rPr>
-          <w:rFonts w:ascii="Calibri" w:eastAsia="Calibri" w:hAnsi="Calibri" w:cs="Calibri"/>
-          <w:highlight w:val="yellow"/>
-        </w:rPr>
-        <w:t>F</w:t>
-      </w:r>
-      <w:r>
-        <w:rPr>
-          <w:rFonts w:ascii="Calibri" w:eastAsia="Calibri" w:hAnsi="Calibri" w:cs="Calibri"/>
-          <w:highlight w:val="yellow"/>
-        </w:rPr>
-        <w:t xml:space="preserve">ocused on continuing the training and refinement of our </w:t>
-      </w:r>
-      <w:r>
-        <w:rPr>
-          <w:rFonts w:ascii="Calibri" w:eastAsia="Calibri" w:hAnsi="Calibri" w:cs="Calibri"/>
-          <w:highlight w:val="yellow"/>
-        </w:rPr>
-        <w:t>DNN</w:t>
-      </w:r>
-      <w:r>
-        <w:rPr>
-          <w:rFonts w:ascii="Calibri" w:eastAsia="Calibri" w:hAnsi="Calibri" w:cs="Calibri"/>
-          <w:highlight w:val="yellow"/>
-        </w:rPr>
-        <w:t xml:space="preserve"> model to enhance its accuracy</w:t>
-      </w:r>
-      <w:r>
-        <w:rPr>
-          <w:rFonts w:ascii="Calibri" w:eastAsia="Calibri" w:hAnsi="Calibri" w:cs="Calibri"/>
-          <w:highlight w:val="yellow"/>
-        </w:rPr>
-        <w:t>.</w:t>
+          <w:rFonts w:eastAsia="Calibri"/>
+          <w:sz w:val="20"/>
+          <w:szCs w:val="20"/>
+        </w:rPr>
+      </w:pPr>
+      <w:r>
+        <w:rPr>
+          <w:rFonts w:eastAsia="Calibri"/>
+          <w:sz w:val="20"/>
+          <w:szCs w:val="20"/>
+        </w:rPr>
+        <w:t>Focused on continuing the training and refinement of our DNN model to enhance its accuracy.</w:t>
       </w:r>
     </w:p>
     <w:p>
@@ -440,23 +1305,18 @@
         </w:numPr>
         <w:spacing w:line="259" w:lineRule="auto"/>
         <w:rPr>
-          <w:rFonts w:ascii="Calibri" w:eastAsia="Calibri" w:hAnsi="Calibri" w:cs="Calibri"/>
-          <w:highlight w:val="yellow"/>
-        </w:rPr>
-      </w:pPr>
-      <w:r>
-        <w:rPr>
-          <w:rFonts w:ascii="Calibri" w:eastAsia="Calibri" w:hAnsi="Calibri" w:cs="Calibri"/>
-          <w:highlight w:val="yellow"/>
-        </w:rPr>
-        <w:t>D</w:t>
-      </w:r>
-      <w:r>
-        <w:rPr>
-          <w:rFonts w:ascii="Calibri" w:eastAsia="Calibri" w:hAnsi="Calibri" w:cs="Calibri"/>
-          <w:highlight w:val="yellow"/>
-        </w:rPr>
-        <w:t>eveloping the model's integration framework into the user interface.</w:t>
+          <w:rFonts w:eastAsia="Calibri"/>
+          <w:sz w:val="20"/>
+          <w:szCs w:val="20"/>
+        </w:rPr>
+      </w:pPr>
+      <w:r>
+        <w:rPr>
+          <w:rFonts w:eastAsia="Calibri"/>
+          <w:sz w:val="20"/>
+          <w:szCs w:val="20"/>
+        </w:rPr>
+        <w:t>Developing the model's integration framework into the user interface.</w:t>
       </w:r>
     </w:p>
     <w:p>
@@ -468,30 +1328,18 @@
         </w:numPr>
         <w:spacing w:line="259" w:lineRule="auto"/>
         <w:rPr>
-          <w:rFonts w:ascii="Calibri" w:eastAsia="Calibri" w:hAnsi="Calibri" w:cs="Calibri"/>
-          <w:highlight w:val="yellow"/>
-        </w:rPr>
-      </w:pPr>
-      <w:r>
-        <w:rPr>
-          <w:rFonts w:ascii="Calibri" w:eastAsia="Calibri" w:hAnsi="Calibri" w:cs="Calibri"/>
-          <w:highlight w:val="yellow"/>
-        </w:rPr>
-        <w:t>D</w:t>
-      </w:r>
-      <w:r>
-        <w:rPr>
-          <w:rFonts w:ascii="Calibri" w:eastAsia="Calibri" w:hAnsi="Calibri" w:cs="Calibri"/>
-          <w:highlight w:val="yellow"/>
-        </w:rPr>
-        <w:t>ocumenting all experiments conducted during the model's development</w:t>
-      </w:r>
-      <w:r>
-        <w:rPr>
-          <w:rFonts w:ascii="Calibri" w:eastAsia="Calibri" w:hAnsi="Calibri" w:cs="Calibri"/>
-          <w:highlight w:val="yellow"/>
-        </w:rPr>
-        <w:t>.</w:t>
+          <w:rFonts w:eastAsia="Calibri"/>
+          <w:sz w:val="20"/>
+          <w:szCs w:val="20"/>
+        </w:rPr>
+      </w:pPr>
+      <w:r>
+        <w:rPr>
+          <w:rFonts w:eastAsia="Calibri"/>
+          <w:sz w:val="20"/>
+          <w:szCs w:val="20"/>
+        </w:rPr>
+        <w:t>Documenting all experiments conducted during the model's development.</w:t>
       </w:r>
     </w:p>
     <w:p>
@@ -503,31 +1351,520 @@
         </w:numPr>
         <w:spacing w:line="259" w:lineRule="auto"/>
         <w:rPr>
-          <w:rFonts w:ascii="Calibri" w:eastAsia="Calibri" w:hAnsi="Calibri" w:cs="Calibri"/>
-          <w:highlight w:val="yellow"/>
-        </w:rPr>
-      </w:pPr>
-      <w:r>
-        <w:rPr>
-          <w:rFonts w:ascii="Calibri" w:eastAsia="Calibri" w:hAnsi="Calibri" w:cs="Calibri"/>
-          <w:highlight w:val="yellow"/>
-        </w:rPr>
-        <w:t>I</w:t>
-      </w:r>
-      <w:r>
-        <w:rPr>
-          <w:rFonts w:ascii="Calibri" w:eastAsia="Calibri" w:hAnsi="Calibri" w:cs="Calibri"/>
-          <w:highlight w:val="yellow"/>
-        </w:rPr>
-        <w:t>n the process of preparing the final documentation and project report</w:t>
-      </w:r>
-      <w:r>
-        <w:rPr>
-          <w:rFonts w:ascii="Calibri" w:eastAsia="Calibri" w:hAnsi="Calibri" w:cs="Calibri"/>
-          <w:highlight w:val="yellow"/>
-        </w:rPr>
-        <w:t>.</w:t>
-      </w:r>
+          <w:rFonts w:eastAsia="Calibri"/>
+          <w:sz w:val="20"/>
+          <w:szCs w:val="20"/>
+        </w:rPr>
+      </w:pPr>
+      <w:r>
+        <w:rPr>
+          <w:rFonts w:eastAsia="Calibri"/>
+          <w:sz w:val="20"/>
+          <w:szCs w:val="20"/>
+        </w:rPr>
+        <w:t>In the process of preparing the final documentation and project report.</w:t>
+      </w:r>
+    </w:p>
+    <w:p>
+      <w:pPr>
+        <w:spacing w:line="259" w:lineRule="auto"/>
+        <w:rPr>
+          <w:rFonts w:eastAsia="Calibri"/>
+        </w:rPr>
+      </w:pPr>
+    </w:p>
+    <w:tbl>
+      <w:tblPr>
+        <w:tblStyle w:val="TableGrid"/>
+        <w:tblW w:w="9985" w:type="dxa"/>
+        <w:tblLook w:val="04A0" w:firstRow="1" w:lastRow="0" w:firstColumn="1" w:lastColumn="0" w:noHBand="0" w:noVBand="1"/>
+      </w:tblPr>
+      <w:tblGrid>
+        <w:gridCol w:w="628"/>
+        <w:gridCol w:w="1704"/>
+        <w:gridCol w:w="4863"/>
+        <w:gridCol w:w="1440"/>
+        <w:gridCol w:w="1350"/>
+      </w:tblGrid>
+      <w:tr>
+        <w:tc>
+          <w:tcPr>
+            <w:tcW w:w="628" w:type="dxa"/>
+            <w:shd w:val="clear" w:color="auto" w:fill="D9D9D9" w:themeFill="background1" w:themeFillShade="D9"/>
+          </w:tcPr>
+          <w:p>
+            <w:pPr>
+              <w:spacing w:line="259" w:lineRule="auto"/>
+              <w:jc w:val="center"/>
+              <w:rPr>
+                <w:rFonts w:eastAsia="Calibri"/>
+              </w:rPr>
+            </w:pPr>
+            <w:r>
+              <w:rPr>
+                <w:rFonts w:eastAsia="Calibri"/>
+                <w:b/>
+                <w:bCs/>
+                <w:sz w:val="20"/>
+                <w:szCs w:val="20"/>
+              </w:rPr>
+              <w:t>Item</w:t>
+            </w:r>
+          </w:p>
+        </w:tc>
+        <w:tc>
+          <w:tcPr>
+            <w:tcW w:w="1704" w:type="dxa"/>
+            <w:shd w:val="clear" w:color="auto" w:fill="D9D9D9" w:themeFill="background1" w:themeFillShade="D9"/>
+          </w:tcPr>
+          <w:p>
+            <w:pPr>
+              <w:spacing w:line="259" w:lineRule="auto"/>
+              <w:jc w:val="center"/>
+              <w:rPr>
+                <w:rFonts w:eastAsia="Calibri"/>
+              </w:rPr>
+            </w:pPr>
+            <w:r>
+              <w:rPr>
+                <w:rFonts w:eastAsia="Calibri"/>
+                <w:b/>
+                <w:bCs/>
+                <w:sz w:val="20"/>
+                <w:szCs w:val="20"/>
+              </w:rPr>
+              <w:t>Name</w:t>
+            </w:r>
+          </w:p>
+        </w:tc>
+        <w:tc>
+          <w:tcPr>
+            <w:tcW w:w="4863" w:type="dxa"/>
+            <w:shd w:val="clear" w:color="auto" w:fill="D9D9D9" w:themeFill="background1" w:themeFillShade="D9"/>
+          </w:tcPr>
+          <w:p>
+            <w:pPr>
+              <w:spacing w:line="259" w:lineRule="auto"/>
+              <w:jc w:val="center"/>
+              <w:rPr>
+                <w:rFonts w:eastAsia="Calibri"/>
+              </w:rPr>
+            </w:pPr>
+            <w:r>
+              <w:rPr>
+                <w:rFonts w:eastAsia="Calibri"/>
+                <w:b/>
+                <w:bCs/>
+                <w:sz w:val="20"/>
+                <w:szCs w:val="20"/>
+              </w:rPr>
+              <w:t>Description</w:t>
+            </w:r>
+          </w:p>
+        </w:tc>
+        <w:tc>
+          <w:tcPr>
+            <w:tcW w:w="1440" w:type="dxa"/>
+            <w:shd w:val="clear" w:color="auto" w:fill="D9D9D9" w:themeFill="background1" w:themeFillShade="D9"/>
+          </w:tcPr>
+          <w:p>
+            <w:pPr>
+              <w:spacing w:line="259" w:lineRule="auto"/>
+              <w:jc w:val="center"/>
+              <w:rPr>
+                <w:rFonts w:eastAsia="Calibri"/>
+              </w:rPr>
+            </w:pPr>
+            <w:r>
+              <w:rPr>
+                <w:rFonts w:eastAsia="Calibri"/>
+                <w:b/>
+                <w:bCs/>
+                <w:sz w:val="20"/>
+                <w:szCs w:val="20"/>
+              </w:rPr>
+              <w:t>Responsible</w:t>
+            </w:r>
+          </w:p>
+        </w:tc>
+        <w:tc>
+          <w:tcPr>
+            <w:tcW w:w="1350" w:type="dxa"/>
+            <w:shd w:val="clear" w:color="auto" w:fill="D9D9D9" w:themeFill="background1" w:themeFillShade="D9"/>
+          </w:tcPr>
+          <w:p>
+            <w:pPr>
+              <w:spacing w:line="259" w:lineRule="auto"/>
+              <w:jc w:val="center"/>
+              <w:rPr>
+                <w:rFonts w:eastAsia="Calibri"/>
+              </w:rPr>
+            </w:pPr>
+            <w:r>
+              <w:rPr>
+                <w:rFonts w:eastAsia="Calibri"/>
+                <w:b/>
+                <w:bCs/>
+                <w:sz w:val="20"/>
+                <w:szCs w:val="20"/>
+              </w:rPr>
+              <w:t>Due Date</w:t>
+            </w:r>
+          </w:p>
+        </w:tc>
+      </w:tr>
+      <w:tr>
+        <w:tc>
+          <w:tcPr>
+            <w:tcW w:w="628" w:type="dxa"/>
+          </w:tcPr>
+          <w:p>
+            <w:pPr>
+              <w:spacing w:line="259" w:lineRule="auto"/>
+              <w:jc w:val="center"/>
+              <w:rPr>
+                <w:rFonts w:eastAsia="Calibri"/>
+                <w:sz w:val="18"/>
+                <w:szCs w:val="18"/>
+              </w:rPr>
+            </w:pPr>
+            <w:r>
+              <w:rPr>
+                <w:rFonts w:eastAsia="Calibri"/>
+                <w:sz w:val="18"/>
+                <w:szCs w:val="18"/>
+              </w:rPr>
+              <w:t>1</w:t>
+            </w:r>
+          </w:p>
+        </w:tc>
+        <w:tc>
+          <w:tcPr>
+            <w:tcW w:w="1704" w:type="dxa"/>
+          </w:tcPr>
+          <w:p>
+            <w:pPr>
+              <w:spacing w:line="259" w:lineRule="auto"/>
+              <w:rPr>
+                <w:rFonts w:eastAsia="Calibri"/>
+                <w:sz w:val="18"/>
+                <w:szCs w:val="18"/>
+              </w:rPr>
+            </w:pPr>
+            <w:r>
+              <w:rPr>
+                <w:rFonts w:eastAsia="Calibri"/>
+                <w:sz w:val="18"/>
+                <w:szCs w:val="18"/>
+              </w:rPr>
+              <w:t>Model Training</w:t>
+            </w:r>
+          </w:p>
+        </w:tc>
+        <w:tc>
+          <w:tcPr>
+            <w:tcW w:w="4863" w:type="dxa"/>
+          </w:tcPr>
+          <w:p>
+            <w:pPr>
+              <w:spacing w:line="259" w:lineRule="auto"/>
+              <w:rPr>
+                <w:rFonts w:eastAsia="Calibri"/>
+                <w:sz w:val="18"/>
+                <w:szCs w:val="18"/>
+              </w:rPr>
+            </w:pPr>
+            <w:r>
+              <w:rPr>
+                <w:rFonts w:eastAsia="Calibri"/>
+                <w:sz w:val="18"/>
+                <w:szCs w:val="18"/>
+              </w:rPr>
+              <w:t>Training and refinement of the DNN model to increase performance (P).</w:t>
+            </w:r>
+          </w:p>
+        </w:tc>
+        <w:tc>
+          <w:tcPr>
+            <w:tcW w:w="1440" w:type="dxa"/>
+          </w:tcPr>
+          <w:p>
+            <w:pPr>
+              <w:spacing w:line="259" w:lineRule="auto"/>
+              <w:jc w:val="center"/>
+              <w:rPr>
+                <w:rFonts w:eastAsia="Calibri"/>
+                <w:sz w:val="18"/>
+                <w:szCs w:val="18"/>
+              </w:rPr>
+            </w:pPr>
+            <w:r>
+              <w:rPr>
+                <w:rFonts w:eastAsia="Calibri"/>
+                <w:sz w:val="18"/>
+                <w:szCs w:val="18"/>
+              </w:rPr>
+              <w:t>JM</w:t>
+            </w:r>
+          </w:p>
+        </w:tc>
+        <w:tc>
+          <w:tcPr>
+            <w:tcW w:w="1350" w:type="dxa"/>
+          </w:tcPr>
+          <w:p>
+            <w:pPr>
+              <w:spacing w:line="259" w:lineRule="auto"/>
+              <w:jc w:val="center"/>
+              <w:rPr>
+                <w:rFonts w:eastAsia="Calibri"/>
+                <w:sz w:val="18"/>
+                <w:szCs w:val="18"/>
+              </w:rPr>
+            </w:pPr>
+            <w:r>
+              <w:rPr>
+                <w:rFonts w:eastAsia="Calibri"/>
+                <w:sz w:val="18"/>
+                <w:szCs w:val="18"/>
+              </w:rPr>
+              <w:t>3/1/2024</w:t>
+            </w:r>
+          </w:p>
+        </w:tc>
+      </w:tr>
+      <w:tr>
+        <w:tc>
+          <w:tcPr>
+            <w:tcW w:w="628" w:type="dxa"/>
+          </w:tcPr>
+          <w:p>
+            <w:pPr>
+              <w:spacing w:line="259" w:lineRule="auto"/>
+              <w:jc w:val="center"/>
+              <w:rPr>
+                <w:rFonts w:eastAsia="Calibri"/>
+                <w:sz w:val="18"/>
+                <w:szCs w:val="18"/>
+              </w:rPr>
+            </w:pPr>
+            <w:r>
+              <w:rPr>
+                <w:rFonts w:eastAsia="Calibri"/>
+                <w:sz w:val="18"/>
+                <w:szCs w:val="18"/>
+              </w:rPr>
+              <w:t>2</w:t>
+            </w:r>
+          </w:p>
+        </w:tc>
+        <w:tc>
+          <w:tcPr>
+            <w:tcW w:w="1704" w:type="dxa"/>
+          </w:tcPr>
+          <w:p>
+            <w:pPr>
+              <w:spacing w:line="259" w:lineRule="auto"/>
+              <w:rPr>
+                <w:rFonts w:eastAsia="Calibri"/>
+                <w:sz w:val="18"/>
+                <w:szCs w:val="18"/>
+              </w:rPr>
+            </w:pPr>
+            <w:r>
+              <w:rPr>
+                <w:rFonts w:eastAsia="Calibri"/>
+                <w:sz w:val="18"/>
+                <w:szCs w:val="18"/>
+              </w:rPr>
+              <w:t>Model Integration</w:t>
+            </w:r>
+          </w:p>
+        </w:tc>
+        <w:tc>
+          <w:tcPr>
+            <w:tcW w:w="4863" w:type="dxa"/>
+          </w:tcPr>
+          <w:p>
+            <w:pPr>
+              <w:spacing w:line="259" w:lineRule="auto"/>
+              <w:rPr>
+                <w:rFonts w:eastAsia="Calibri"/>
+                <w:sz w:val="18"/>
+                <w:szCs w:val="18"/>
+              </w:rPr>
+            </w:pPr>
+            <w:r>
+              <w:rPr>
+                <w:rFonts w:eastAsia="Calibri"/>
+                <w:sz w:val="18"/>
+                <w:szCs w:val="18"/>
+              </w:rPr>
+              <w:t>Integrate model into item 6 from Table 1.</w:t>
+            </w:r>
+          </w:p>
+        </w:tc>
+        <w:tc>
+          <w:tcPr>
+            <w:tcW w:w="1440" w:type="dxa"/>
+          </w:tcPr>
+          <w:p>
+            <w:pPr>
+              <w:spacing w:line="259" w:lineRule="auto"/>
+              <w:jc w:val="center"/>
+              <w:rPr>
+                <w:rFonts w:eastAsia="Calibri"/>
+                <w:sz w:val="18"/>
+                <w:szCs w:val="18"/>
+              </w:rPr>
+            </w:pPr>
+            <w:r>
+              <w:rPr>
+                <w:rFonts w:eastAsia="Calibri"/>
+                <w:sz w:val="18"/>
+                <w:szCs w:val="18"/>
+              </w:rPr>
+              <w:t>LCT</w:t>
+            </w:r>
+          </w:p>
+        </w:tc>
+        <w:tc>
+          <w:tcPr>
+            <w:tcW w:w="1350" w:type="dxa"/>
+          </w:tcPr>
+          <w:p>
+            <w:pPr>
+              <w:spacing w:line="259" w:lineRule="auto"/>
+              <w:jc w:val="center"/>
+              <w:rPr>
+                <w:rFonts w:eastAsia="Calibri"/>
+                <w:sz w:val="18"/>
+                <w:szCs w:val="18"/>
+              </w:rPr>
+            </w:pPr>
+            <w:r>
+              <w:rPr>
+                <w:rFonts w:eastAsia="Calibri"/>
+                <w:sz w:val="18"/>
+                <w:szCs w:val="18"/>
+              </w:rPr>
+              <w:t>3/15/2024</w:t>
+            </w:r>
+          </w:p>
+        </w:tc>
+      </w:tr>
+      <w:tr>
+        <w:tc>
+          <w:tcPr>
+            <w:tcW w:w="628" w:type="dxa"/>
+          </w:tcPr>
+          <w:p>
+            <w:pPr>
+              <w:spacing w:line="259" w:lineRule="auto"/>
+              <w:jc w:val="center"/>
+              <w:rPr>
+                <w:rFonts w:eastAsia="Calibri"/>
+                <w:sz w:val="18"/>
+                <w:szCs w:val="18"/>
+              </w:rPr>
+            </w:pPr>
+            <w:r>
+              <w:rPr>
+                <w:rFonts w:eastAsia="Calibri"/>
+                <w:sz w:val="18"/>
+                <w:szCs w:val="18"/>
+              </w:rPr>
+              <w:t>3</w:t>
+            </w:r>
+          </w:p>
+        </w:tc>
+        <w:tc>
+          <w:tcPr>
+            <w:tcW w:w="1704" w:type="dxa"/>
+          </w:tcPr>
+          <w:p>
+            <w:pPr>
+              <w:spacing w:line="259" w:lineRule="auto"/>
+              <w:rPr>
+                <w:rFonts w:eastAsia="Calibri"/>
+                <w:sz w:val="18"/>
+                <w:szCs w:val="18"/>
+              </w:rPr>
+            </w:pPr>
+            <w:r>
+              <w:rPr>
+                <w:rFonts w:eastAsia="Calibri"/>
+                <w:sz w:val="18"/>
+                <w:szCs w:val="18"/>
+              </w:rPr>
+              <w:t>Experiment documentation</w:t>
+            </w:r>
+          </w:p>
+        </w:tc>
+        <w:tc>
+          <w:tcPr>
+            <w:tcW w:w="4863" w:type="dxa"/>
+          </w:tcPr>
+          <w:p>
+            <w:pPr>
+              <w:spacing w:line="259" w:lineRule="auto"/>
+              <w:rPr>
+                <w:rFonts w:eastAsia="Calibri"/>
+                <w:sz w:val="18"/>
+                <w:szCs w:val="18"/>
+              </w:rPr>
+            </w:pPr>
+          </w:p>
+        </w:tc>
+        <w:tc>
+          <w:tcPr>
+            <w:tcW w:w="1440" w:type="dxa"/>
+          </w:tcPr>
+          <w:p>
+            <w:pPr>
+              <w:spacing w:line="259" w:lineRule="auto"/>
+              <w:jc w:val="center"/>
+              <w:rPr>
+                <w:rFonts w:eastAsia="Calibri"/>
+                <w:sz w:val="18"/>
+                <w:szCs w:val="18"/>
+              </w:rPr>
+            </w:pPr>
+          </w:p>
+        </w:tc>
+        <w:tc>
+          <w:tcPr>
+            <w:tcW w:w="1350" w:type="dxa"/>
+          </w:tcPr>
+          <w:p>
+            <w:pPr>
+              <w:spacing w:line="259" w:lineRule="auto"/>
+              <w:jc w:val="center"/>
+              <w:rPr>
+                <w:rFonts w:eastAsia="Calibri"/>
+                <w:sz w:val="18"/>
+                <w:szCs w:val="18"/>
+              </w:rPr>
+            </w:pPr>
+          </w:p>
+        </w:tc>
+      </w:tr>
+    </w:tbl>
+    <w:p>
+      <w:pPr>
+        <w:spacing w:line="259" w:lineRule="auto"/>
+        <w:rPr>
+          <w:rFonts w:eastAsia="Calibri"/>
+        </w:rPr>
+      </w:pPr>
+    </w:p>
+    <w:p>
+      <w:pPr>
+        <w:spacing w:line="259" w:lineRule="auto"/>
+        <w:rPr>
+          <w:rFonts w:eastAsia="Calibri"/>
+        </w:rPr>
+      </w:pPr>
     </w:p>
     <w:p>
       <w:pPr>
@@ -537,15 +1874,24 @@
         </w:numPr>
         <w:spacing w:line="259" w:lineRule="auto"/>
         <w:rPr>
-          <w:rFonts w:ascii="Calibri" w:eastAsia="Calibri" w:hAnsi="Calibri" w:cs="Calibri"/>
-        </w:rPr>
-      </w:pPr>
-      <w:r>
-        <w:rPr>
-          <w:rFonts w:ascii="Calibri" w:eastAsia="Calibri" w:hAnsi="Calibri" w:cs="Calibri"/>
+          <w:rFonts w:eastAsia="Calibri"/>
+        </w:rPr>
+      </w:pPr>
+      <w:r>
+        <w:rPr>
+          <w:rFonts w:eastAsia="Calibri"/>
         </w:rPr>
         <w:t>Time schedule for completing the project.</w:t>
       </w:r>
+    </w:p>
+    <w:p>
+      <w:pPr>
+        <w:spacing w:line="259" w:lineRule="auto"/>
+        <w:ind w:left="720"/>
+        <w:rPr>
+          <w:rFonts w:eastAsia="Calibri"/>
+        </w:rPr>
+      </w:pPr>
     </w:p>
     <w:p>
       <w:pPr>
@@ -555,22 +1901,38 @@
         </w:numPr>
         <w:spacing w:line="259" w:lineRule="auto"/>
         <w:rPr>
-          <w:rFonts w:ascii="Calibri" w:eastAsia="Calibri" w:hAnsi="Calibri" w:cs="Calibri"/>
-        </w:rPr>
-      </w:pPr>
-      <w:r>
-        <w:rPr>
-          <w:rFonts w:ascii="Calibri" w:eastAsia="Calibri" w:hAnsi="Calibri" w:cs="Calibri"/>
+          <w:rFonts w:eastAsia="Calibri"/>
+          <w:sz w:val="20"/>
+          <w:szCs w:val="20"/>
+        </w:rPr>
+      </w:pPr>
+      <w:r>
+        <w:rPr>
+          <w:rFonts w:eastAsia="Calibri"/>
           <w:b/>
+          <w:sz w:val="20"/>
+          <w:szCs w:val="20"/>
         </w:rPr>
         <w:t>Project Description</w:t>
       </w:r>
       <w:r>
         <w:rPr>
-          <w:rFonts w:ascii="Calibri" w:eastAsia="Calibri" w:hAnsi="Calibri" w:cs="Calibri"/>
+          <w:rFonts w:eastAsia="Calibri"/>
+          <w:sz w:val="20"/>
+          <w:szCs w:val="20"/>
         </w:rPr>
         <w:t>:  A paragraph that describes the project you propose to do. (e.g. In this project, we will develop a computer vision algorithm for moving vehicle detection, … )</w:t>
       </w:r>
+    </w:p>
+    <w:p>
+      <w:pPr>
+        <w:spacing w:line="259" w:lineRule="auto"/>
+        <w:rPr>
+          <w:rFonts w:eastAsia="Calibri"/>
+          <w:sz w:val="20"/>
+          <w:szCs w:val="20"/>
+        </w:rPr>
+      </w:pPr>
     </w:p>
     <w:p>
       <w:pPr>
@@ -580,7 +1942,7 @@
         </w:numPr>
         <w:spacing w:line="259" w:lineRule="auto"/>
         <w:rPr>
-          <w:rFonts w:ascii="Calibri" w:eastAsia="Calibri" w:hAnsi="Calibri" w:cs="Calibri"/>
+          <w:rFonts w:eastAsia="Calibri"/>
           <w:b/>
         </w:rPr>
       </w:pPr>
@@ -593,12 +1955,12 @@
         </w:numPr>
         <w:spacing w:line="259" w:lineRule="auto"/>
         <w:rPr>
-          <w:rFonts w:ascii="Calibri" w:eastAsia="Calibri" w:hAnsi="Calibri" w:cs="Calibri"/>
-        </w:rPr>
-      </w:pPr>
-      <w:r>
-        <w:rPr>
-          <w:rFonts w:ascii="Calibri" w:eastAsia="Calibri" w:hAnsi="Calibri" w:cs="Calibri"/>
+          <w:rFonts w:eastAsia="Calibri"/>
+        </w:rPr>
+      </w:pPr>
+      <w:r>
+        <w:rPr>
+          <w:rFonts w:eastAsia="Calibri"/>
         </w:rPr>
         <w:t>A system flowchart that illustrates the entire system.</w:t>
       </w:r>
@@ -611,85 +1973,43 @@
         </w:numPr>
         <w:spacing w:line="259" w:lineRule="auto"/>
         <w:rPr>
-          <w:rFonts w:ascii="Calibri" w:eastAsia="Calibri" w:hAnsi="Calibri" w:cs="Calibri"/>
-        </w:rPr>
-      </w:pPr>
-      <w:r>
-        <w:rPr>
-          <w:rFonts w:ascii="Calibri" w:eastAsia="Calibri" w:hAnsi="Calibri" w:cs="Calibri"/>
+          <w:rFonts w:eastAsia="Calibri"/>
+        </w:rPr>
+      </w:pPr>
+      <w:r>
+        <w:rPr>
+          <w:rFonts w:eastAsia="Calibri"/>
           <w:b/>
         </w:rPr>
         <w:t xml:space="preserve">Data Description: </w:t>
       </w:r>
-      <w:proofErr w:type="gramStart"/>
-      <w:r>
-        <w:rPr>
-          <w:rFonts w:ascii="Calibri" w:eastAsia="Calibri" w:hAnsi="Calibri" w:cs="Calibri"/>
+      <w:r>
+        <w:rPr>
+          <w:rFonts w:eastAsia="Calibri"/>
           <w:highlight w:val="yellow"/>
         </w:rPr>
-        <w:t>The FER-2013 dataset,</w:t>
-      </w:r>
-      <w:proofErr w:type="gramEnd"/>
-      <w:r>
-        <w:rPr>
-          <w:rFonts w:ascii="Calibri" w:eastAsia="Calibri" w:hAnsi="Calibri" w:cs="Calibri"/>
+        <w:t>The FER-2013 dataset, consists of grayscale images of faces, each labeled with one of seven emotion categories: anger, disgust, fear, happiness, sadness, surprise, and neutral. The dataset contains 35,887 grayscale samples of human faces, each sized at 48x48 pixels</w:t>
+      </w:r>
+      <w:r>
+        <w:rPr>
+          <w:rFonts w:eastAsia="Calibri"/>
+        </w:rPr>
+        <w:t xml:space="preserve">. </w:t>
+      </w:r>
+      <w:r>
+        <w:rPr>
+          <w:rFonts w:eastAsia="Calibri"/>
           <w:highlight w:val="yellow"/>
         </w:rPr>
-        <w:t xml:space="preserve"> consists of grayscale images of faces, each labeled with one of seven emotion categories: anger, disgust, fear, happiness, sadness, surprise, and neutral.</w:t>
-      </w:r>
-      <w:r>
-        <w:rPr>
-          <w:rFonts w:ascii="Calibri" w:eastAsia="Calibri" w:hAnsi="Calibri" w:cs="Calibri"/>
+        <w:t xml:space="preserve">The dataset is </w:t>
+      </w:r>
+      <w:r>
+        <w:rPr>
+          <w:rFonts w:eastAsia="Calibri"/>
           <w:highlight w:val="yellow"/>
         </w:rPr>
-        <w:t xml:space="preserve"> </w:t>
-      </w:r>
-      <w:r>
-        <w:rPr>
-          <w:rFonts w:ascii="Calibri" w:eastAsia="Calibri" w:hAnsi="Calibri" w:cs="Calibri"/>
-          <w:highlight w:val="yellow"/>
-        </w:rPr>
-        <w:t xml:space="preserve">The dataset contains 35,887 grayscale </w:t>
-      </w:r>
-      <w:r>
-        <w:rPr>
-          <w:rFonts w:ascii="Calibri" w:eastAsia="Calibri" w:hAnsi="Calibri" w:cs="Calibri"/>
-          <w:highlight w:val="yellow"/>
-        </w:rPr>
-        <w:t>samples</w:t>
-      </w:r>
-      <w:r>
-        <w:rPr>
-          <w:rFonts w:ascii="Calibri" w:eastAsia="Calibri" w:hAnsi="Calibri" w:cs="Calibri"/>
-          <w:highlight w:val="yellow"/>
-        </w:rPr>
-        <w:t xml:space="preserve"> of human faces, each sized at 48x48 pixels</w:t>
-      </w:r>
-      <w:r>
-        <w:rPr>
-          <w:rFonts w:ascii="Calibri" w:eastAsia="Calibri" w:hAnsi="Calibri" w:cs="Calibri"/>
-        </w:rPr>
-        <w:t>.</w:t>
-      </w:r>
-      <w:r>
-        <w:rPr>
-          <w:rFonts w:ascii="Calibri" w:eastAsia="Calibri" w:hAnsi="Calibri" w:cs="Calibri"/>
-        </w:rPr>
-        <w:t xml:space="preserve"> </w:t>
-      </w:r>
-      <w:r>
-        <w:rPr>
-          <w:rFonts w:ascii="Calibri" w:eastAsia="Calibri" w:hAnsi="Calibri" w:cs="Calibri"/>
-          <w:highlight w:val="yellow"/>
-        </w:rPr>
-        <w:t>The dataset is free and</w:t>
-      </w:r>
-      <w:r>
-        <w:rPr>
-          <w:rFonts w:ascii="Calibri" w:eastAsia="Calibri" w:hAnsi="Calibri" w:cs="Calibri"/>
-          <w:highlight w:val="yellow"/>
-        </w:rPr>
-        <w:t xml:space="preserve"> available on Kaggle as part of the "Challenges in Representation Learning: Facial Expression Recognition Challenge."</w:t>
+        <w:lastRenderedPageBreak/>
+        <w:t>free and available on Kaggle as part of the "Challenges in Representation Learning: Facial Expression Recognition Challenge."</w:t>
       </w:r>
     </w:p>
     <w:p>
@@ -700,180 +2020,75 @@
         </w:numPr>
         <w:spacing w:line="259" w:lineRule="auto"/>
         <w:rPr>
-          <w:rFonts w:ascii="Calibri" w:eastAsia="Calibri" w:hAnsi="Calibri" w:cs="Calibri"/>
-        </w:rPr>
-      </w:pPr>
-      <w:r>
-        <w:rPr>
-          <w:rFonts w:ascii="Calibri" w:eastAsia="Calibri" w:hAnsi="Calibri" w:cs="Calibri"/>
+          <w:rFonts w:eastAsia="Calibri"/>
+        </w:rPr>
+      </w:pPr>
+      <w:r>
+        <w:rPr>
+          <w:rFonts w:eastAsia="Calibri"/>
           <w:b/>
         </w:rPr>
         <w:t>Proposed/Modified Method</w:t>
       </w:r>
       <w:r>
         <w:rPr>
-          <w:rFonts w:ascii="Calibri" w:eastAsia="Calibri" w:hAnsi="Calibri" w:cs="Calibri"/>
+          <w:rFonts w:eastAsia="Calibri"/>
         </w:rPr>
         <w:t xml:space="preserve">: </w:t>
       </w:r>
       <w:r>
         <w:rPr>
-          <w:rFonts w:ascii="Calibri" w:eastAsia="Calibri" w:hAnsi="Calibri" w:cs="Calibri"/>
+          <w:rFonts w:eastAsia="Calibri"/>
           <w:highlight w:val="yellow"/>
         </w:rPr>
-        <w:t>Our project employs a deep neural network (DNN)</w:t>
-      </w:r>
-      <w:r>
-        <w:rPr>
-          <w:rFonts w:ascii="Calibri" w:eastAsia="Calibri" w:hAnsi="Calibri" w:cs="Calibri"/>
+        <w:t xml:space="preserve">Our project employs a deep neural network (DNN), designed with multiple hidden layers to learn features at different levels of abstraction, utilizing the non-linear activation function </w:t>
+      </w:r>
+      <w:proofErr w:type="spellStart"/>
+      <w:r>
+        <w:rPr>
+          <w:rFonts w:eastAsia="Calibri"/>
           <w:highlight w:val="yellow"/>
         </w:rPr>
-        <w:t xml:space="preserve">, </w:t>
-      </w:r>
-      <w:r>
-        <w:rPr>
-          <w:rFonts w:ascii="Calibri" w:eastAsia="Calibri" w:hAnsi="Calibri" w:cs="Calibri"/>
+        <w:t>ReLU</w:t>
+      </w:r>
+      <w:proofErr w:type="spellEnd"/>
+      <w:r>
+        <w:rPr>
+          <w:rFonts w:eastAsia="Calibri"/>
           <w:highlight w:val="yellow"/>
         </w:rPr>
-        <w:t>designed with multiple hidden layers</w:t>
-      </w:r>
-      <w:r>
-        <w:rPr>
-          <w:rFonts w:ascii="Calibri" w:eastAsia="Calibri" w:hAnsi="Calibri" w:cs="Calibri"/>
+        <w:t xml:space="preserve"> (Rectified Linear Unit). The model training </w:t>
+      </w:r>
+      <w:r>
+        <w:rPr>
+          <w:rFonts w:eastAsia="Calibri"/>
           <w:highlight w:val="yellow"/>
         </w:rPr>
+        <w:t>uses</w:t>
+      </w:r>
+      <w:r>
+        <w:rPr>
+          <w:rFonts w:eastAsia="Calibri"/>
+          <w:highlight w:val="yellow"/>
+        </w:rPr>
+        <w:t xml:space="preserve"> an Adam optimization algorithm</w:t>
+      </w:r>
+      <w:r>
+        <w:rPr>
+          <w:rFonts w:eastAsia="Calibri"/>
+          <w:highlight w:val="yellow"/>
+        </w:rPr>
+        <w:t>.</w:t>
+      </w:r>
+      <w:r>
+        <w:rPr>
+          <w:rFonts w:eastAsia="Calibri"/>
+        </w:rPr>
         <w:t xml:space="preserve"> </w:t>
       </w:r>
       <w:r>
         <w:rPr>
-          <w:rFonts w:ascii="Calibri" w:eastAsia="Calibri" w:hAnsi="Calibri" w:cs="Calibri"/>
-          <w:highlight w:val="yellow"/>
-        </w:rPr>
-        <w:t>to learn features at different levels of abstraction</w:t>
-      </w:r>
-      <w:r>
-        <w:rPr>
-          <w:rFonts w:ascii="Calibri" w:eastAsia="Calibri" w:hAnsi="Calibri" w:cs="Calibri"/>
-          <w:highlight w:val="yellow"/>
-        </w:rPr>
-        <w:t xml:space="preserve">, </w:t>
-      </w:r>
-      <w:r>
-        <w:rPr>
-          <w:rFonts w:ascii="Calibri" w:eastAsia="Calibri" w:hAnsi="Calibri" w:cs="Calibri"/>
-          <w:highlight w:val="yellow"/>
-        </w:rPr>
-        <w:t>utiliz</w:t>
-      </w:r>
-      <w:r>
-        <w:rPr>
-          <w:rFonts w:ascii="Calibri" w:eastAsia="Calibri" w:hAnsi="Calibri" w:cs="Calibri"/>
-          <w:highlight w:val="yellow"/>
-        </w:rPr>
-        <w:t>ing</w:t>
-      </w:r>
-      <w:r>
-        <w:rPr>
-          <w:rFonts w:ascii="Calibri" w:eastAsia="Calibri" w:hAnsi="Calibri" w:cs="Calibri"/>
-          <w:highlight w:val="yellow"/>
-        </w:rPr>
-        <w:t xml:space="preserve"> </w:t>
-      </w:r>
-      <w:r>
-        <w:rPr>
-          <w:rFonts w:ascii="Calibri" w:eastAsia="Calibri" w:hAnsi="Calibri" w:cs="Calibri"/>
-          <w:highlight w:val="yellow"/>
-        </w:rPr>
-        <w:t xml:space="preserve">the </w:t>
-      </w:r>
-      <w:r>
-        <w:rPr>
-          <w:rFonts w:ascii="Calibri" w:eastAsia="Calibri" w:hAnsi="Calibri" w:cs="Calibri"/>
-          <w:highlight w:val="yellow"/>
-        </w:rPr>
-        <w:t xml:space="preserve">non-linear activation function </w:t>
-      </w:r>
-      <w:proofErr w:type="spellStart"/>
-      <w:r>
-        <w:rPr>
-          <w:rFonts w:ascii="Calibri" w:eastAsia="Calibri" w:hAnsi="Calibri" w:cs="Calibri"/>
-          <w:highlight w:val="yellow"/>
-        </w:rPr>
-        <w:t>ReLU</w:t>
-      </w:r>
-      <w:proofErr w:type="spellEnd"/>
-      <w:r>
-        <w:rPr>
-          <w:rFonts w:ascii="Calibri" w:eastAsia="Calibri" w:hAnsi="Calibri" w:cs="Calibri"/>
-          <w:highlight w:val="yellow"/>
-        </w:rPr>
-        <w:t xml:space="preserve"> (Rectified Linear Unit)</w:t>
-      </w:r>
-      <w:r>
-        <w:rPr>
-          <w:rFonts w:ascii="Calibri" w:eastAsia="Calibri" w:hAnsi="Calibri" w:cs="Calibri"/>
-          <w:highlight w:val="yellow"/>
-        </w:rPr>
-        <w:t xml:space="preserve">. </w:t>
-      </w:r>
-      <w:r>
-        <w:rPr>
-          <w:rFonts w:ascii="Calibri" w:eastAsia="Calibri" w:hAnsi="Calibri" w:cs="Calibri"/>
-          <w:highlight w:val="yellow"/>
-        </w:rPr>
-        <w:t xml:space="preserve">The model training </w:t>
-      </w:r>
-      <w:r>
-        <w:rPr>
-          <w:rFonts w:ascii="Calibri" w:eastAsia="Calibri" w:hAnsi="Calibri" w:cs="Calibri"/>
-          <w:highlight w:val="yellow"/>
-        </w:rPr>
-        <w:t>uses</w:t>
-      </w:r>
-      <w:r>
-        <w:rPr>
-          <w:rFonts w:ascii="Calibri" w:eastAsia="Calibri" w:hAnsi="Calibri" w:cs="Calibri"/>
-          <w:highlight w:val="yellow"/>
-        </w:rPr>
-        <w:t xml:space="preserve"> </w:t>
-      </w:r>
-      <w:r>
-        <w:rPr>
-          <w:rFonts w:ascii="Calibri" w:eastAsia="Calibri" w:hAnsi="Calibri" w:cs="Calibri"/>
-          <w:highlight w:val="yellow"/>
-        </w:rPr>
-        <w:t xml:space="preserve">an </w:t>
-      </w:r>
-      <w:r>
-        <w:rPr>
-          <w:rFonts w:ascii="Calibri" w:eastAsia="Calibri" w:hAnsi="Calibri" w:cs="Calibri"/>
-          <w:highlight w:val="yellow"/>
-        </w:rPr>
-        <w:t>Adam</w:t>
-      </w:r>
-      <w:r>
-        <w:rPr>
-          <w:rFonts w:ascii="Calibri" w:eastAsia="Calibri" w:hAnsi="Calibri" w:cs="Calibri"/>
-          <w:highlight w:val="yellow"/>
-        </w:rPr>
-        <w:t xml:space="preserve"> optimization algorithm</w:t>
-      </w:r>
-      <w:r>
-        <w:rPr>
-          <w:rFonts w:ascii="Calibri" w:eastAsia="Calibri" w:hAnsi="Calibri" w:cs="Calibri"/>
-          <w:highlight w:val="yellow"/>
-        </w:rPr>
-        <w:t>.</w:t>
-      </w:r>
-      <w:r>
-        <w:rPr>
-          <w:rFonts w:ascii="Calibri" w:eastAsia="Calibri" w:hAnsi="Calibri" w:cs="Calibri"/>
-        </w:rPr>
-        <w:t xml:space="preserve"> </w:t>
-      </w:r>
-      <w:r>
-        <w:rPr>
-          <w:rFonts w:ascii="Calibri" w:eastAsia="Calibri" w:hAnsi="Calibri" w:cs="Calibri"/>
+          <w:rFonts w:eastAsia="Calibri"/>
           <w:highlight w:val="yellow"/>
         </w:rPr>
         <w:t>The performance is evaluated using relevant metrics such as accuracy, precision using mean absolute error, mean squared error.</w:t>
@@ -887,19 +2102,19 @@
         </w:numPr>
         <w:spacing w:line="259" w:lineRule="auto"/>
         <w:rPr>
-          <w:rFonts w:ascii="Calibri" w:eastAsia="Calibri" w:hAnsi="Calibri" w:cs="Calibri"/>
-        </w:rPr>
-      </w:pPr>
-      <w:r>
-        <w:rPr>
-          <w:rFonts w:ascii="Calibri" w:eastAsia="Calibri" w:hAnsi="Calibri" w:cs="Calibri"/>
+          <w:rFonts w:eastAsia="Calibri"/>
+        </w:rPr>
+      </w:pPr>
+      <w:r>
+        <w:rPr>
+          <w:rFonts w:eastAsia="Calibri"/>
           <w:b/>
         </w:rPr>
         <w:t>Experiment Design/ Case Study</w:t>
       </w:r>
       <w:r>
         <w:rPr>
-          <w:rFonts w:ascii="Calibri" w:eastAsia="Calibri" w:hAnsi="Calibri" w:cs="Calibri"/>
+          <w:rFonts w:eastAsia="Calibri"/>
         </w:rPr>
         <w:t xml:space="preserve">: </w:t>
       </w:r>
@@ -913,34 +2128,20 @@
         </w:numPr>
         <w:spacing w:line="259" w:lineRule="auto"/>
         <w:rPr>
-          <w:rFonts w:ascii="Calibri" w:eastAsia="Calibri" w:hAnsi="Calibri" w:cs="Calibri"/>
+          <w:rFonts w:eastAsia="Calibri"/>
           <w:highlight w:val="yellow"/>
         </w:rPr>
       </w:pPr>
       <w:r>
         <w:rPr>
-          <w:rFonts w:ascii="Calibri" w:eastAsia="Calibri" w:hAnsi="Calibri" w:cs="Calibri"/>
+          <w:rFonts w:eastAsia="Calibri"/>
           <w:highlight w:val="yellow"/>
         </w:rPr>
-        <w:t>Data Augmentation Experiments</w:t>
-      </w:r>
-      <w:r>
-        <w:rPr>
-          <w:rFonts w:ascii="Calibri" w:eastAsia="Calibri" w:hAnsi="Calibri" w:cs="Calibri"/>
-          <w:highlight w:val="yellow"/>
-        </w:rPr>
-        <w:t xml:space="preserve">: </w:t>
-      </w:r>
-      <w:r>
-        <w:rPr>
-          <w:rFonts w:ascii="Calibri" w:eastAsia="Calibri" w:hAnsi="Calibri" w:cs="Calibri"/>
-          <w:highlight w:val="yellow"/>
-        </w:rPr>
-        <w:t>rotating, flipping, scaling, cropping images</w:t>
-      </w:r>
-      <w:r>
-        <w:rPr>
-          <w:rFonts w:ascii="Calibri" w:eastAsia="Calibri" w:hAnsi="Calibri" w:cs="Calibri"/>
+        <w:t>Data Augmentation Experiments: rotating, flipping, scaling, cropping images</w:t>
+      </w:r>
+      <w:r>
+        <w:rPr>
+          <w:rFonts w:eastAsia="Calibri"/>
           <w:highlight w:val="yellow"/>
         </w:rPr>
         <w:t>.</w:t>
@@ -955,13 +2156,13 @@
         </w:numPr>
         <w:spacing w:line="259" w:lineRule="auto"/>
         <w:rPr>
-          <w:rFonts w:ascii="Calibri" w:eastAsia="Calibri" w:hAnsi="Calibri" w:cs="Calibri"/>
+          <w:rFonts w:eastAsia="Calibri"/>
           <w:highlight w:val="yellow"/>
         </w:rPr>
       </w:pPr>
       <w:r>
         <w:rPr>
-          <w:rFonts w:ascii="Calibri" w:eastAsia="Calibri" w:hAnsi="Calibri" w:cs="Calibri"/>
+          <w:rFonts w:eastAsia="Calibri"/>
           <w:highlight w:val="yellow"/>
         </w:rPr>
         <w:t>Architecture Experiments:</w:t>
@@ -976,38 +2177,16 @@
         </w:numPr>
         <w:spacing w:line="259" w:lineRule="auto"/>
         <w:rPr>
-          <w:rFonts w:ascii="Calibri" w:eastAsia="Calibri" w:hAnsi="Calibri" w:cs="Calibri"/>
+          <w:rFonts w:eastAsia="Calibri"/>
           <w:highlight w:val="yellow"/>
         </w:rPr>
       </w:pPr>
       <w:r>
         <w:rPr>
-          <w:rFonts w:ascii="Calibri" w:eastAsia="Calibri" w:hAnsi="Calibri" w:cs="Calibri"/>
+          <w:rFonts w:eastAsia="Calibri"/>
           <w:highlight w:val="yellow"/>
         </w:rPr>
-        <w:lastRenderedPageBreak/>
-        <w:t xml:space="preserve">Hyperparameter Tuning: </w:t>
-      </w:r>
-      <w:r>
-        <w:rPr>
-          <w:rFonts w:ascii="Calibri" w:eastAsia="Calibri" w:hAnsi="Calibri" w:cs="Calibri"/>
-          <w:highlight w:val="yellow"/>
-        </w:rPr>
-        <w:t xml:space="preserve">modify </w:t>
-      </w:r>
-      <w:r>
-        <w:rPr>
-          <w:rFonts w:ascii="Calibri" w:eastAsia="Calibri" w:hAnsi="Calibri" w:cs="Calibri"/>
-          <w:highlight w:val="yellow"/>
-        </w:rPr>
-        <w:t>learning rates, dropout rates, batch sizes, and numbers of layers and neurons</w:t>
-      </w:r>
-      <w:r>
-        <w:rPr>
-          <w:rFonts w:ascii="Calibri" w:eastAsia="Calibri" w:hAnsi="Calibri" w:cs="Calibri"/>
-          <w:highlight w:val="yellow"/>
-        </w:rPr>
-        <w:t>.</w:t>
+        <w:t>Hyperparameter Tuning: modify learning rates, dropout rates, batch sizes, and numbers of layers and neurons.</w:t>
       </w:r>
     </w:p>
     <w:p>
@@ -1019,23 +2198,16 @@
         </w:numPr>
         <w:spacing w:line="259" w:lineRule="auto"/>
         <w:rPr>
-          <w:rFonts w:ascii="Calibri" w:eastAsia="Calibri" w:hAnsi="Calibri" w:cs="Calibri"/>
+          <w:rFonts w:eastAsia="Calibri"/>
           <w:highlight w:val="yellow"/>
         </w:rPr>
       </w:pPr>
       <w:r>
         <w:rPr>
-          <w:rFonts w:ascii="Calibri" w:eastAsia="Calibri" w:hAnsi="Calibri" w:cs="Calibri"/>
+          <w:rFonts w:eastAsia="Calibri"/>
           <w:highlight w:val="yellow"/>
         </w:rPr>
-        <w:t>Real-world Usability Tests: Conduct experiments in real-world conditions</w:t>
-      </w:r>
-      <w:r>
-        <w:rPr>
-          <w:rFonts w:ascii="Calibri" w:eastAsia="Calibri" w:hAnsi="Calibri" w:cs="Calibri"/>
-          <w:highlight w:val="yellow"/>
-        </w:rPr>
-        <w:t>.</w:t>
+        <w:t>Real-world Usability Tests: Conduct experiments in real-world conditions.</w:t>
       </w:r>
     </w:p>
     <w:p>
@@ -1047,23 +2219,16 @@
         </w:numPr>
         <w:spacing w:line="259" w:lineRule="auto"/>
         <w:rPr>
-          <w:rFonts w:ascii="Calibri" w:eastAsia="Calibri" w:hAnsi="Calibri" w:cs="Calibri"/>
+          <w:rFonts w:eastAsia="Calibri"/>
           <w:highlight w:val="yellow"/>
         </w:rPr>
       </w:pPr>
       <w:r>
         <w:rPr>
-          <w:rFonts w:ascii="Calibri" w:eastAsia="Calibri" w:hAnsi="Calibri" w:cs="Calibri"/>
+          <w:rFonts w:eastAsia="Calibri"/>
           <w:highlight w:val="yellow"/>
         </w:rPr>
-        <w:t>Data Modification: eliminating one of the emotions from dataset due to imbalance</w:t>
-      </w:r>
-      <w:r>
-        <w:rPr>
-          <w:rFonts w:ascii="Calibri" w:eastAsia="Calibri" w:hAnsi="Calibri" w:cs="Calibri"/>
-          <w:highlight w:val="yellow"/>
-        </w:rPr>
-        <w:t>.</w:t>
+        <w:t>Data Modification: eliminating one of the emotions from dataset due to imbalance.</w:t>
       </w:r>
     </w:p>
     <w:sectPr>
@@ -1071,7 +2236,7 @@
       <w:footerReference w:type="default" r:id="rId8"/>
       <w:footerReference w:type="first" r:id="rId9"/>
       <w:pgSz w:w="12240" w:h="15840"/>
-      <w:pgMar w:top="1440" w:right="1440" w:bottom="1440" w:left="1440" w:header="720" w:footer="720" w:gutter="0"/>
+      <w:pgMar w:top="1080" w:right="1440" w:bottom="1440" w:left="1440" w:header="720" w:footer="720" w:gutter="0"/>
       <w:pgNumType w:start="1"/>
       <w:cols w:space="720"/>
     </w:sectPr>
@@ -1506,7 +2671,7 @@
   <w:abstractNum w:abstractNumId="0" w15:restartNumberingAfterBreak="0">
     <w:nsid w:val="25590A6D"/>
     <w:multiLevelType w:val="multilevel"/>
-    <w:tmpl w:val="5D96CEC8"/>
+    <w:tmpl w:val="81680E04"/>
     <w:lvl w:ilvl="0">
       <w:start w:val="1"/>
       <w:numFmt w:val="decimal"/>
@@ -1515,6 +2680,10 @@
       <w:pPr>
         <w:ind w:left="720" w:hanging="360"/>
       </w:pPr>
+      <w:rPr>
+        <w:b/>
+        <w:bCs/>
+      </w:rPr>
     </w:lvl>
     <w:lvl w:ilvl="1">
       <w:start w:val="1"/>
@@ -2551,6 +3720,25 @@
       <w:contextualSpacing/>
     </w:pPr>
   </w:style>
+  <w:style w:type="table" w:styleId="TableGrid">
+    <w:name w:val="Table Grid"/>
+    <w:basedOn w:val="TableNormal"/>
+    <w:uiPriority w:val="39"/>
+    <w:rsid w:val="00454BB7"/>
+    <w:pPr>
+      <w:spacing w:line="240" w:lineRule="auto"/>
+    </w:pPr>
+    <w:tblPr>
+      <w:tblBorders>
+        <w:top w:val="single" w:sz="4" w:space="0" w:color="auto"/>
+        <w:left w:val="single" w:sz="4" w:space="0" w:color="auto"/>
+        <w:bottom w:val="single" w:sz="4" w:space="0" w:color="auto"/>
+        <w:right w:val="single" w:sz="4" w:space="0" w:color="auto"/>
+        <w:insideH w:val="single" w:sz="4" w:space="0" w:color="auto"/>
+        <w:insideV w:val="single" w:sz="4" w:space="0" w:color="auto"/>
+      </w:tblBorders>
+    </w:tblPr>
+  </w:style>
 </w:styles>
 </file>
 

</xml_diff>

<commit_message>
Finished creating the Progress Report.
</commit_message>
<xml_diff>
--- a/01_Documentation/Progress Report.docx
+++ b/01_Documentation/Progress Report.docx
@@ -69,7 +69,6 @@
     <w:p>
       <w:pPr>
         <w:spacing w:after="160" w:line="259" w:lineRule="auto"/>
-        <w:jc w:val="center"/>
         <w:rPr>
           <w:rFonts w:eastAsia="Calibri"/>
           <w:b/>
@@ -140,14 +139,23 @@
           <w:szCs w:val="20"/>
           <w:u w:val="single"/>
         </w:rPr>
-        <w:t>Students in the project group</w:t>
-      </w:r>
-      <w:r>
-        <w:rPr>
-          <w:rFonts w:eastAsia="Calibri"/>
+        <w:t xml:space="preserve">Students in the </w:t>
+      </w:r>
+      <w:r>
+        <w:rPr>
           <w:b/>
-          <w:sz w:val="24"/>
-          <w:szCs w:val="24"/>
+          <w:sz w:val="20"/>
+          <w:szCs w:val="20"/>
+          <w:u w:val="single"/>
+        </w:rPr>
+        <w:t>project group</w:t>
+      </w:r>
+      <w:r>
+        <w:rPr>
+          <w:rFonts w:eastAsia="Calibri"/>
+          <w:b/>
+          <w:sz w:val="20"/>
+          <w:szCs w:val="20"/>
         </w:rPr>
         <w:t xml:space="preserve">: </w:t>
       </w:r>
@@ -159,7 +167,17 @@
           <w:szCs w:val="20"/>
           <w:lang w:val="en-US" w:eastAsia="zh-CN"/>
         </w:rPr>
-        <w:t>Luis Castaneda-Trejo (Team Leader)</w:t>
+        <w:t>Luis</w:t>
+      </w:r>
+      <w:r>
+        <w:rPr>
+          <w:rFonts w:eastAsia="Times New Roman"/>
+          <w:b/>
+          <w:sz w:val="20"/>
+          <w:szCs w:val="20"/>
+          <w:lang w:val="en-US" w:eastAsia="zh-CN"/>
+        </w:rPr>
+        <w:t xml:space="preserve"> Castaneda-Trejo (Team Leader)</w:t>
       </w:r>
       <w:r>
         <w:rPr>
@@ -227,10 +245,10 @@
       </w:tblPr>
       <w:tblGrid>
         <w:gridCol w:w="628"/>
-        <w:gridCol w:w="1880"/>
-        <w:gridCol w:w="4638"/>
-        <w:gridCol w:w="1406"/>
-        <w:gridCol w:w="1343"/>
+        <w:gridCol w:w="1887"/>
+        <w:gridCol w:w="4680"/>
+        <w:gridCol w:w="1350"/>
+        <w:gridCol w:w="1350"/>
       </w:tblGrid>
       <w:tr>
         <w:tc>
@@ -246,8 +264,8 @@
                 <w:rFonts w:eastAsia="Calibri"/>
                 <w:b/>
                 <w:bCs/>
-                <w:sz w:val="20"/>
-                <w:szCs w:val="20"/>
+                <w:sz w:val="18"/>
+                <w:szCs w:val="18"/>
               </w:rPr>
             </w:pPr>
             <w:r>
@@ -255,8 +273,8 @@
                 <w:rFonts w:eastAsia="Calibri"/>
                 <w:b/>
                 <w:bCs/>
-                <w:sz w:val="20"/>
-                <w:szCs w:val="20"/>
+                <w:sz w:val="18"/>
+                <w:szCs w:val="18"/>
               </w:rPr>
               <w:t>Item</w:t>
             </w:r>
@@ -275,8 +293,8 @@
                 <w:rFonts w:eastAsia="Calibri"/>
                 <w:b/>
                 <w:bCs/>
-                <w:sz w:val="20"/>
-                <w:szCs w:val="20"/>
+                <w:sz w:val="18"/>
+                <w:szCs w:val="18"/>
               </w:rPr>
             </w:pPr>
             <w:r>
@@ -284,8 +302,8 @@
                 <w:rFonts w:eastAsia="Calibri"/>
                 <w:b/>
                 <w:bCs/>
-                <w:sz w:val="20"/>
-                <w:szCs w:val="20"/>
+                <w:sz w:val="18"/>
+                <w:szCs w:val="18"/>
               </w:rPr>
               <w:t>Name</w:t>
             </w:r>
@@ -304,8 +322,8 @@
                 <w:rFonts w:eastAsia="Calibri"/>
                 <w:b/>
                 <w:bCs/>
-                <w:sz w:val="20"/>
-                <w:szCs w:val="20"/>
+                <w:sz w:val="18"/>
+                <w:szCs w:val="18"/>
               </w:rPr>
             </w:pPr>
             <w:r>
@@ -313,8 +331,8 @@
                 <w:rFonts w:eastAsia="Calibri"/>
                 <w:b/>
                 <w:bCs/>
-                <w:sz w:val="20"/>
-                <w:szCs w:val="20"/>
+                <w:sz w:val="18"/>
+                <w:szCs w:val="18"/>
               </w:rPr>
               <w:t>Description</w:t>
             </w:r>
@@ -333,8 +351,8 @@
                 <w:rFonts w:eastAsia="Calibri"/>
                 <w:b/>
                 <w:bCs/>
-                <w:sz w:val="20"/>
-                <w:szCs w:val="20"/>
+                <w:sz w:val="18"/>
+                <w:szCs w:val="18"/>
               </w:rPr>
             </w:pPr>
             <w:r>
@@ -342,8 +360,8 @@
                 <w:rFonts w:eastAsia="Calibri"/>
                 <w:b/>
                 <w:bCs/>
-                <w:sz w:val="20"/>
-                <w:szCs w:val="20"/>
+                <w:sz w:val="18"/>
+                <w:szCs w:val="18"/>
               </w:rPr>
               <w:t>Responsible</w:t>
             </w:r>
@@ -362,8 +380,8 @@
                 <w:rFonts w:eastAsia="Calibri"/>
                 <w:b/>
                 <w:bCs/>
-                <w:sz w:val="20"/>
-                <w:szCs w:val="20"/>
+                <w:sz w:val="18"/>
+                <w:szCs w:val="18"/>
               </w:rPr>
             </w:pPr>
             <w:r>
@@ -371,8 +389,8 @@
                 <w:rFonts w:eastAsia="Calibri"/>
                 <w:b/>
                 <w:bCs/>
-                <w:sz w:val="20"/>
-                <w:szCs w:val="20"/>
+                <w:sz w:val="18"/>
+                <w:szCs w:val="18"/>
               </w:rPr>
               <w:t>Status</w:t>
             </w:r>
@@ -640,15 +658,7 @@
                 <w:sz w:val="18"/>
                 <w:szCs w:val="18"/>
               </w:rPr>
-              <w:t xml:space="preserve">Implemented </w:t>
-            </w:r>
-            <w:r>
-              <w:rPr>
-                <w:rFonts w:eastAsia="Calibri"/>
-                <w:sz w:val="18"/>
-                <w:szCs w:val="18"/>
-              </w:rPr>
-              <w:t xml:space="preserve">initial </w:t>
+              <w:t xml:space="preserve">Implemented initial </w:t>
             </w:r>
             <w:r>
               <w:rPr>
@@ -664,15 +674,7 @@
                 <w:sz w:val="18"/>
                 <w:szCs w:val="18"/>
               </w:rPr>
-              <w:t xml:space="preserve"> algorithm</w:t>
-            </w:r>
-            <w:r>
-              <w:rPr>
-                <w:rFonts w:eastAsia="Calibri"/>
-                <w:sz w:val="18"/>
-                <w:szCs w:val="18"/>
-              </w:rPr>
-              <w:t>.</w:t>
+              <w:t xml:space="preserve"> algorithm.</w:t>
             </w:r>
           </w:p>
         </w:tc>
@@ -1229,19 +1231,6 @@
     <w:p>
       <w:pPr>
         <w:spacing w:line="259" w:lineRule="auto"/>
-        <w:jc w:val="both"/>
-        <w:rPr>
-          <w:rFonts w:eastAsia="Calibri"/>
-          <w:sz w:val="20"/>
-          <w:szCs w:val="20"/>
-        </w:rPr>
-      </w:pPr>
-    </w:p>
-    <w:p>
-      <w:pPr>
-        <w:pStyle w:val="ListParagraph"/>
-        <w:spacing w:line="259" w:lineRule="auto"/>
-        <w:ind w:left="1080"/>
         <w:rPr>
           <w:rFonts w:eastAsia="Calibri"/>
         </w:rPr>
@@ -1271,98 +1260,6 @@
           <w:szCs w:val="20"/>
         </w:rPr>
         <w:t>What needs to be done, Whose responsibilities?</w:t>
-      </w:r>
-    </w:p>
-    <w:p>
-      <w:pPr>
-        <w:pStyle w:val="ListParagraph"/>
-        <w:numPr>
-          <w:ilvl w:val="0"/>
-          <w:numId w:val="4"/>
-        </w:numPr>
-        <w:spacing w:line="259" w:lineRule="auto"/>
-        <w:rPr>
-          <w:rFonts w:eastAsia="Calibri"/>
-          <w:sz w:val="20"/>
-          <w:szCs w:val="20"/>
-        </w:rPr>
-      </w:pPr>
-      <w:r>
-        <w:rPr>
-          <w:rFonts w:eastAsia="Calibri"/>
-          <w:sz w:val="20"/>
-          <w:szCs w:val="20"/>
-        </w:rPr>
-        <w:t>Focused on continuing the training and refinement of our DNN model to enhance its accuracy.</w:t>
-      </w:r>
-    </w:p>
-    <w:p>
-      <w:pPr>
-        <w:pStyle w:val="ListParagraph"/>
-        <w:numPr>
-          <w:ilvl w:val="0"/>
-          <w:numId w:val="4"/>
-        </w:numPr>
-        <w:spacing w:line="259" w:lineRule="auto"/>
-        <w:rPr>
-          <w:rFonts w:eastAsia="Calibri"/>
-          <w:sz w:val="20"/>
-          <w:szCs w:val="20"/>
-        </w:rPr>
-      </w:pPr>
-      <w:r>
-        <w:rPr>
-          <w:rFonts w:eastAsia="Calibri"/>
-          <w:sz w:val="20"/>
-          <w:szCs w:val="20"/>
-        </w:rPr>
-        <w:t>Developing the model's integration framework into the user interface.</w:t>
-      </w:r>
-    </w:p>
-    <w:p>
-      <w:pPr>
-        <w:pStyle w:val="ListParagraph"/>
-        <w:numPr>
-          <w:ilvl w:val="0"/>
-          <w:numId w:val="4"/>
-        </w:numPr>
-        <w:spacing w:line="259" w:lineRule="auto"/>
-        <w:rPr>
-          <w:rFonts w:eastAsia="Calibri"/>
-          <w:sz w:val="20"/>
-          <w:szCs w:val="20"/>
-        </w:rPr>
-      </w:pPr>
-      <w:r>
-        <w:rPr>
-          <w:rFonts w:eastAsia="Calibri"/>
-          <w:sz w:val="20"/>
-          <w:szCs w:val="20"/>
-        </w:rPr>
-        <w:t>Documenting all experiments conducted during the model's development.</w:t>
-      </w:r>
-    </w:p>
-    <w:p>
-      <w:pPr>
-        <w:pStyle w:val="ListParagraph"/>
-        <w:numPr>
-          <w:ilvl w:val="0"/>
-          <w:numId w:val="4"/>
-        </w:numPr>
-        <w:spacing w:line="259" w:lineRule="auto"/>
-        <w:rPr>
-          <w:rFonts w:eastAsia="Calibri"/>
-          <w:sz w:val="20"/>
-          <w:szCs w:val="20"/>
-        </w:rPr>
-      </w:pPr>
-      <w:r>
-        <w:rPr>
-          <w:rFonts w:eastAsia="Calibri"/>
-          <w:sz w:val="20"/>
-          <w:szCs w:val="20"/>
-        </w:rPr>
-        <w:t>In the process of preparing the final documentation and project report.</w:t>
       </w:r>
     </w:p>
     <w:p>
@@ -1398,6 +1295,8 @@
               <w:jc w:val="center"/>
               <w:rPr>
                 <w:rFonts w:eastAsia="Calibri"/>
+                <w:sz w:val="18"/>
+                <w:szCs w:val="18"/>
               </w:rPr>
             </w:pPr>
             <w:r>
@@ -1405,8 +1304,8 @@
                 <w:rFonts w:eastAsia="Calibri"/>
                 <w:b/>
                 <w:bCs/>
-                <w:sz w:val="20"/>
-                <w:szCs w:val="20"/>
+                <w:sz w:val="18"/>
+                <w:szCs w:val="18"/>
               </w:rPr>
               <w:t>Item</w:t>
             </w:r>
@@ -1423,6 +1322,8 @@
               <w:jc w:val="center"/>
               <w:rPr>
                 <w:rFonts w:eastAsia="Calibri"/>
+                <w:sz w:val="18"/>
+                <w:szCs w:val="18"/>
               </w:rPr>
             </w:pPr>
             <w:r>
@@ -1430,8 +1331,8 @@
                 <w:rFonts w:eastAsia="Calibri"/>
                 <w:b/>
                 <w:bCs/>
-                <w:sz w:val="20"/>
-                <w:szCs w:val="20"/>
+                <w:sz w:val="18"/>
+                <w:szCs w:val="18"/>
               </w:rPr>
               <w:t>Name</w:t>
             </w:r>
@@ -1448,6 +1349,8 @@
               <w:jc w:val="center"/>
               <w:rPr>
                 <w:rFonts w:eastAsia="Calibri"/>
+                <w:sz w:val="18"/>
+                <w:szCs w:val="18"/>
               </w:rPr>
             </w:pPr>
             <w:r>
@@ -1455,8 +1358,8 @@
                 <w:rFonts w:eastAsia="Calibri"/>
                 <w:b/>
                 <w:bCs/>
-                <w:sz w:val="20"/>
-                <w:szCs w:val="20"/>
+                <w:sz w:val="18"/>
+                <w:szCs w:val="18"/>
               </w:rPr>
               <w:t>Description</w:t>
             </w:r>
@@ -1473,6 +1376,8 @@
               <w:jc w:val="center"/>
               <w:rPr>
                 <w:rFonts w:eastAsia="Calibri"/>
+                <w:sz w:val="18"/>
+                <w:szCs w:val="18"/>
               </w:rPr>
             </w:pPr>
             <w:r>
@@ -1480,8 +1385,8 @@
                 <w:rFonts w:eastAsia="Calibri"/>
                 <w:b/>
                 <w:bCs/>
-                <w:sz w:val="20"/>
-                <w:szCs w:val="20"/>
+                <w:sz w:val="18"/>
+                <w:szCs w:val="18"/>
               </w:rPr>
               <w:t>Responsible</w:t>
             </w:r>
@@ -1498,6 +1403,8 @@
               <w:jc w:val="center"/>
               <w:rPr>
                 <w:rFonts w:eastAsia="Calibri"/>
+                <w:sz w:val="18"/>
+                <w:szCs w:val="18"/>
               </w:rPr>
             </w:pPr>
             <w:r>
@@ -1505,8 +1412,8 @@
                 <w:rFonts w:eastAsia="Calibri"/>
                 <w:b/>
                 <w:bCs/>
-                <w:sz w:val="20"/>
-                <w:szCs w:val="20"/>
+                <w:sz w:val="18"/>
+                <w:szCs w:val="18"/>
               </w:rPr>
               <w:t>Due Date</w:t>
             </w:r>
@@ -1797,7 +1704,23 @@
                 <w:sz w:val="18"/>
                 <w:szCs w:val="18"/>
               </w:rPr>
-              <w:t>Experiment documentation</w:t>
+              <w:t xml:space="preserve">Document </w:t>
+            </w:r>
+            <w:r>
+              <w:rPr>
+                <w:rFonts w:eastAsia="Calibri"/>
+                <w:sz w:val="18"/>
+                <w:szCs w:val="18"/>
+              </w:rPr>
+              <w:t>Experiment</w:t>
+            </w:r>
+            <w:r>
+              <w:rPr>
+                <w:rFonts w:eastAsia="Calibri"/>
+                <w:sz w:val="18"/>
+                <w:szCs w:val="18"/>
+              </w:rPr>
+              <w:t>s</w:t>
             </w:r>
           </w:p>
         </w:tc>
@@ -1814,6 +1737,14 @@
                 <w:szCs w:val="18"/>
               </w:rPr>
             </w:pPr>
+            <w:r>
+              <w:rPr>
+                <w:rFonts w:eastAsia="Calibri"/>
+                <w:sz w:val="18"/>
+                <w:szCs w:val="18"/>
+              </w:rPr>
+              <w:t>Register the findings and evaluate the performance of the models while reviewing their performances.</w:t>
+            </w:r>
           </w:p>
         </w:tc>
         <w:tc>
@@ -1830,6 +1761,14 @@
                 <w:szCs w:val="18"/>
               </w:rPr>
             </w:pPr>
+            <w:r>
+              <w:rPr>
+                <w:rFonts w:eastAsia="Calibri"/>
+                <w:sz w:val="18"/>
+                <w:szCs w:val="18"/>
+              </w:rPr>
+              <w:t>JM</w:t>
+            </w:r>
           </w:p>
         </w:tc>
         <w:tc>
@@ -1846,18 +1785,426 @@
                 <w:szCs w:val="18"/>
               </w:rPr>
             </w:pPr>
+            <w:r>
+              <w:rPr>
+                <w:rFonts w:eastAsia="Calibri"/>
+                <w:sz w:val="18"/>
+                <w:szCs w:val="18"/>
+              </w:rPr>
+              <w:t>3/15/2024</w:t>
+            </w:r>
+          </w:p>
+        </w:tc>
+      </w:tr>
+      <w:tr>
+        <w:tc>
+          <w:tcPr>
+            <w:tcW w:w="628" w:type="dxa"/>
+          </w:tcPr>
+          <w:p>
+            <w:pPr>
+              <w:spacing w:line="259" w:lineRule="auto"/>
+              <w:jc w:val="center"/>
+              <w:rPr>
+                <w:rFonts w:eastAsia="Calibri"/>
+                <w:sz w:val="18"/>
+                <w:szCs w:val="18"/>
+              </w:rPr>
+            </w:pPr>
+            <w:r>
+              <w:rPr>
+                <w:rFonts w:eastAsia="Calibri"/>
+                <w:sz w:val="18"/>
+                <w:szCs w:val="18"/>
+              </w:rPr>
+              <w:t>4</w:t>
+            </w:r>
+          </w:p>
+        </w:tc>
+        <w:tc>
+          <w:tcPr>
+            <w:tcW w:w="1704" w:type="dxa"/>
+          </w:tcPr>
+          <w:p>
+            <w:pPr>
+              <w:spacing w:line="259" w:lineRule="auto"/>
+              <w:rPr>
+                <w:rFonts w:eastAsia="Calibri"/>
+                <w:sz w:val="18"/>
+                <w:szCs w:val="18"/>
+              </w:rPr>
+            </w:pPr>
+            <w:r>
+              <w:rPr>
+                <w:rFonts w:eastAsia="Calibri"/>
+                <w:sz w:val="18"/>
+                <w:szCs w:val="18"/>
+              </w:rPr>
+              <w:t>Evaluate ST AI toolkit</w:t>
+            </w:r>
+          </w:p>
+        </w:tc>
+        <w:tc>
+          <w:tcPr>
+            <w:tcW w:w="4863" w:type="dxa"/>
+          </w:tcPr>
+          <w:p>
+            <w:pPr>
+              <w:spacing w:line="259" w:lineRule="auto"/>
+              <w:rPr>
+                <w:rFonts w:eastAsia="Calibri"/>
+                <w:sz w:val="18"/>
+                <w:szCs w:val="18"/>
+              </w:rPr>
+            </w:pPr>
+            <w:r>
+              <w:rPr>
+                <w:rFonts w:eastAsia="Calibri"/>
+                <w:sz w:val="18"/>
+                <w:szCs w:val="18"/>
+              </w:rPr>
+              <w:t xml:space="preserve">After a successful deployment in the PC, we need to evaluate the model in the MCU using ST FP-AI-Vision1 </w:t>
+            </w:r>
+          </w:p>
+        </w:tc>
+        <w:tc>
+          <w:tcPr>
+            <w:tcW w:w="1440" w:type="dxa"/>
+          </w:tcPr>
+          <w:p>
+            <w:pPr>
+              <w:spacing w:line="259" w:lineRule="auto"/>
+              <w:jc w:val="center"/>
+              <w:rPr>
+                <w:rFonts w:eastAsia="Calibri"/>
+                <w:sz w:val="18"/>
+                <w:szCs w:val="18"/>
+              </w:rPr>
+            </w:pPr>
+            <w:r>
+              <w:rPr>
+                <w:rFonts w:eastAsia="Calibri"/>
+                <w:sz w:val="18"/>
+                <w:szCs w:val="18"/>
+              </w:rPr>
+              <w:t>LCT</w:t>
+            </w:r>
+          </w:p>
+        </w:tc>
+        <w:tc>
+          <w:tcPr>
+            <w:tcW w:w="1350" w:type="dxa"/>
+          </w:tcPr>
+          <w:p>
+            <w:pPr>
+              <w:spacing w:line="259" w:lineRule="auto"/>
+              <w:jc w:val="center"/>
+              <w:rPr>
+                <w:rFonts w:eastAsia="Calibri"/>
+                <w:sz w:val="18"/>
+                <w:szCs w:val="18"/>
+              </w:rPr>
+            </w:pPr>
+            <w:r>
+              <w:rPr>
+                <w:rFonts w:eastAsia="Calibri"/>
+                <w:sz w:val="18"/>
+                <w:szCs w:val="18"/>
+              </w:rPr>
+              <w:t>3/31/2024</w:t>
+            </w:r>
+          </w:p>
+        </w:tc>
+      </w:tr>
+      <w:tr>
+        <w:tc>
+          <w:tcPr>
+            <w:tcW w:w="628" w:type="dxa"/>
+          </w:tcPr>
+          <w:p>
+            <w:pPr>
+              <w:spacing w:line="259" w:lineRule="auto"/>
+              <w:jc w:val="center"/>
+              <w:rPr>
+                <w:rFonts w:eastAsia="Calibri"/>
+                <w:sz w:val="18"/>
+                <w:szCs w:val="18"/>
+              </w:rPr>
+            </w:pPr>
+            <w:r>
+              <w:rPr>
+                <w:rFonts w:eastAsia="Calibri"/>
+                <w:sz w:val="18"/>
+                <w:szCs w:val="18"/>
+              </w:rPr>
+              <w:t>5</w:t>
+            </w:r>
+          </w:p>
+        </w:tc>
+        <w:tc>
+          <w:tcPr>
+            <w:tcW w:w="1704" w:type="dxa"/>
+          </w:tcPr>
+          <w:p>
+            <w:pPr>
+              <w:spacing w:line="259" w:lineRule="auto"/>
+              <w:rPr>
+                <w:rFonts w:eastAsia="Calibri"/>
+                <w:sz w:val="18"/>
+                <w:szCs w:val="18"/>
+              </w:rPr>
+            </w:pPr>
+            <w:r>
+              <w:rPr>
+                <w:rFonts w:eastAsia="Calibri"/>
+                <w:sz w:val="18"/>
+                <w:szCs w:val="18"/>
+              </w:rPr>
+              <w:t>Create a CANoe demo</w:t>
+            </w:r>
+          </w:p>
+        </w:tc>
+        <w:tc>
+          <w:tcPr>
+            <w:tcW w:w="4863" w:type="dxa"/>
+          </w:tcPr>
+          <w:p>
+            <w:pPr>
+              <w:spacing w:line="259" w:lineRule="auto"/>
+              <w:rPr>
+                <w:rFonts w:eastAsia="Calibri"/>
+                <w:sz w:val="18"/>
+                <w:szCs w:val="18"/>
+              </w:rPr>
+            </w:pPr>
+            <w:r>
+              <w:rPr>
+                <w:rFonts w:eastAsia="Calibri"/>
+                <w:sz w:val="18"/>
+                <w:szCs w:val="18"/>
+              </w:rPr>
+              <w:t xml:space="preserve">Create a CAN vehicle demo using Vector CANoe and connect the MCU </w:t>
+            </w:r>
+            <w:r>
+              <w:rPr>
+                <w:rFonts w:eastAsia="Calibri"/>
+                <w:sz w:val="18"/>
+                <w:szCs w:val="18"/>
+              </w:rPr>
+              <w:t>with the deployed model to it</w:t>
+            </w:r>
+          </w:p>
+        </w:tc>
+        <w:tc>
+          <w:tcPr>
+            <w:tcW w:w="1440" w:type="dxa"/>
+          </w:tcPr>
+          <w:p>
+            <w:pPr>
+              <w:spacing w:line="259" w:lineRule="auto"/>
+              <w:jc w:val="center"/>
+              <w:rPr>
+                <w:rFonts w:eastAsia="Calibri"/>
+                <w:sz w:val="18"/>
+                <w:szCs w:val="18"/>
+              </w:rPr>
+            </w:pPr>
+            <w:r>
+              <w:rPr>
+                <w:rFonts w:eastAsia="Calibri"/>
+                <w:sz w:val="18"/>
+                <w:szCs w:val="18"/>
+              </w:rPr>
+              <w:t>LCT</w:t>
+            </w:r>
+          </w:p>
+        </w:tc>
+        <w:tc>
+          <w:tcPr>
+            <w:tcW w:w="1350" w:type="dxa"/>
+          </w:tcPr>
+          <w:p>
+            <w:pPr>
+              <w:spacing w:line="259" w:lineRule="auto"/>
+              <w:jc w:val="center"/>
+              <w:rPr>
+                <w:rFonts w:eastAsia="Calibri"/>
+                <w:sz w:val="18"/>
+                <w:szCs w:val="18"/>
+              </w:rPr>
+            </w:pPr>
+            <w:r>
+              <w:rPr>
+                <w:rFonts w:eastAsia="Calibri"/>
+                <w:sz w:val="18"/>
+                <w:szCs w:val="18"/>
+              </w:rPr>
+              <w:t>3/31/2024</w:t>
+            </w:r>
+          </w:p>
+        </w:tc>
+      </w:tr>
+      <w:tr>
+        <w:tc>
+          <w:tcPr>
+            <w:tcW w:w="628" w:type="dxa"/>
+          </w:tcPr>
+          <w:p>
+            <w:pPr>
+              <w:spacing w:line="259" w:lineRule="auto"/>
+              <w:jc w:val="center"/>
+              <w:rPr>
+                <w:rFonts w:eastAsia="Calibri"/>
+                <w:sz w:val="18"/>
+                <w:szCs w:val="18"/>
+              </w:rPr>
+            </w:pPr>
+            <w:r>
+              <w:rPr>
+                <w:rFonts w:eastAsia="Calibri"/>
+                <w:sz w:val="18"/>
+                <w:szCs w:val="18"/>
+              </w:rPr>
+              <w:t>6</w:t>
+            </w:r>
+          </w:p>
+        </w:tc>
+        <w:tc>
+          <w:tcPr>
+            <w:tcW w:w="1704" w:type="dxa"/>
+          </w:tcPr>
+          <w:p>
+            <w:pPr>
+              <w:spacing w:line="259" w:lineRule="auto"/>
+              <w:rPr>
+                <w:rFonts w:eastAsia="Calibri"/>
+                <w:sz w:val="18"/>
+                <w:szCs w:val="18"/>
+              </w:rPr>
+            </w:pPr>
+            <w:r>
+              <w:rPr>
+                <w:rFonts w:eastAsia="Calibri"/>
+                <w:sz w:val="18"/>
+                <w:szCs w:val="18"/>
+              </w:rPr>
+              <w:t>Test and Validation</w:t>
+            </w:r>
+          </w:p>
+        </w:tc>
+        <w:tc>
+          <w:tcPr>
+            <w:tcW w:w="4863" w:type="dxa"/>
+          </w:tcPr>
+          <w:p>
+            <w:pPr>
+              <w:spacing w:line="259" w:lineRule="auto"/>
+              <w:rPr>
+                <w:rFonts w:eastAsia="Calibri"/>
+                <w:sz w:val="18"/>
+                <w:szCs w:val="18"/>
+              </w:rPr>
+            </w:pPr>
+            <w:r>
+              <w:rPr>
+                <w:rFonts w:eastAsia="Calibri"/>
+                <w:sz w:val="18"/>
+                <w:szCs w:val="18"/>
+              </w:rPr>
+              <w:t>Verify</w:t>
+            </w:r>
+            <w:r>
+              <w:rPr>
+                <w:rFonts w:eastAsia="Calibri"/>
+                <w:sz w:val="18"/>
+                <w:szCs w:val="18"/>
+              </w:rPr>
+              <w:t xml:space="preserve">, </w:t>
+            </w:r>
+            <w:r>
+              <w:rPr>
+                <w:rFonts w:eastAsia="Calibri"/>
+                <w:sz w:val="18"/>
+                <w:szCs w:val="18"/>
+              </w:rPr>
+              <w:t>validate</w:t>
+            </w:r>
+            <w:r>
+              <w:rPr>
+                <w:rFonts w:eastAsia="Calibri"/>
+                <w:sz w:val="18"/>
+                <w:szCs w:val="18"/>
+              </w:rPr>
+              <w:t xml:space="preserve"> and troubleshoot</w:t>
+            </w:r>
+            <w:r>
+              <w:rPr>
+                <w:rFonts w:eastAsia="Calibri"/>
+                <w:sz w:val="18"/>
+                <w:szCs w:val="18"/>
+              </w:rPr>
+              <w:t xml:space="preserve"> </w:t>
+            </w:r>
+            <w:r>
+              <w:rPr>
+                <w:rFonts w:eastAsia="Calibri"/>
+                <w:sz w:val="18"/>
+                <w:szCs w:val="18"/>
+              </w:rPr>
+              <w:t>the whole system and document results in the final report</w:t>
+            </w:r>
+          </w:p>
+        </w:tc>
+        <w:tc>
+          <w:tcPr>
+            <w:tcW w:w="1440" w:type="dxa"/>
+          </w:tcPr>
+          <w:p>
+            <w:pPr>
+              <w:spacing w:line="259" w:lineRule="auto"/>
+              <w:jc w:val="center"/>
+              <w:rPr>
+                <w:rFonts w:eastAsia="Calibri"/>
+                <w:sz w:val="18"/>
+                <w:szCs w:val="18"/>
+              </w:rPr>
+            </w:pPr>
+            <w:r>
+              <w:rPr>
+                <w:rFonts w:eastAsia="Calibri"/>
+                <w:sz w:val="18"/>
+                <w:szCs w:val="18"/>
+              </w:rPr>
+              <w:t>JM / LCT</w:t>
+            </w:r>
+          </w:p>
+        </w:tc>
+        <w:tc>
+          <w:tcPr>
+            <w:tcW w:w="1350" w:type="dxa"/>
+          </w:tcPr>
+          <w:p>
+            <w:pPr>
+              <w:spacing w:line="259" w:lineRule="auto"/>
+              <w:jc w:val="center"/>
+              <w:rPr>
+                <w:rFonts w:eastAsia="Calibri"/>
+                <w:sz w:val="18"/>
+                <w:szCs w:val="18"/>
+              </w:rPr>
+            </w:pPr>
+            <w:r>
+              <w:rPr>
+                <w:rFonts w:eastAsia="Calibri"/>
+                <w:sz w:val="18"/>
+                <w:szCs w:val="18"/>
+              </w:rPr>
+              <w:t>4/15/2024</w:t>
+            </w:r>
           </w:p>
         </w:tc>
       </w:tr>
     </w:tbl>
-    <w:p>
-      <w:pPr>
-        <w:spacing w:line="259" w:lineRule="auto"/>
-        <w:rPr>
-          <w:rFonts w:eastAsia="Calibri"/>
-        </w:rPr>
-      </w:pPr>
-    </w:p>
     <w:p>
       <w:pPr>
         <w:spacing w:line="259" w:lineRule="auto"/>
@@ -1875,13 +2222,63 @@
         <w:spacing w:line="259" w:lineRule="auto"/>
         <w:rPr>
           <w:rFonts w:eastAsia="Calibri"/>
-        </w:rPr>
-      </w:pPr>
-      <w:r>
-        <w:rPr>
-          <w:rFonts w:eastAsia="Calibri"/>
+          <w:b/>
+          <w:bCs/>
+          <w:sz w:val="20"/>
+          <w:szCs w:val="20"/>
+        </w:rPr>
+      </w:pPr>
+      <w:r>
+        <w:rPr>
+          <w:rFonts w:eastAsia="Calibri"/>
+          <w:b/>
+          <w:bCs/>
+          <w:sz w:val="20"/>
+          <w:szCs w:val="20"/>
         </w:rPr>
         <w:t>Time schedule for completing the project.</w:t>
+      </w:r>
+      <w:r>
+        <w:rPr>
+          <w:rFonts w:eastAsia="Calibri"/>
+          <w:b/>
+          <w:bCs/>
+          <w:sz w:val="20"/>
+          <w:szCs w:val="20"/>
+        </w:rPr>
+        <w:t xml:space="preserve"> </w:t>
+      </w:r>
+      <w:r>
+        <w:rPr>
+          <w:rFonts w:eastAsia="Calibri"/>
+          <w:sz w:val="20"/>
+          <w:szCs w:val="20"/>
+        </w:rPr>
+        <w:t xml:space="preserve">-&gt; </w:t>
+      </w:r>
+      <w:r>
+        <w:rPr>
+          <w:rFonts w:eastAsia="Calibri"/>
+          <w:sz w:val="20"/>
+          <w:szCs w:val="20"/>
+        </w:rPr>
+        <w:t>See table from question num</w:t>
+      </w:r>
+      <w:r>
+        <w:rPr>
+          <w:rFonts w:eastAsia="Calibri"/>
+          <w:sz w:val="20"/>
+          <w:szCs w:val="20"/>
+        </w:rPr>
+        <w:t>ber</w:t>
+      </w:r>
+      <w:r>
+        <w:rPr>
+          <w:rFonts w:eastAsia="Calibri"/>
+          <w:sz w:val="20"/>
+          <w:szCs w:val="20"/>
+        </w:rPr>
+        <w:t xml:space="preserve"> 2.</w:t>
       </w:r>
     </w:p>
     <w:p>
@@ -1900,10 +2297,11 @@
           <w:numId w:val="1"/>
         </w:numPr>
         <w:spacing w:line="259" w:lineRule="auto"/>
-        <w:rPr>
-          <w:rFonts w:eastAsia="Calibri"/>
-          <w:sz w:val="20"/>
-          <w:szCs w:val="20"/>
+        <w:jc w:val="both"/>
+        <w:rPr>
+          <w:rFonts w:eastAsia="Calibri"/>
+          <w:sz w:val="18"/>
+          <w:szCs w:val="18"/>
         </w:rPr>
       </w:pPr>
       <w:r>
@@ -1921,7 +2319,23 @@
           <w:sz w:val="20"/>
           <w:szCs w:val="20"/>
         </w:rPr>
-        <w:t>:  A paragraph that describes the project you propose to do. (e.g. In this project, we will develop a computer vision algorithm for moving vehicle detection, … )</w:t>
+        <w:t>:</w:t>
+      </w:r>
+      <w:r>
+        <w:rPr>
+          <w:rFonts w:eastAsia="Calibri"/>
+          <w:sz w:val="18"/>
+          <w:szCs w:val="18"/>
+        </w:rPr>
+        <w:t xml:space="preserve">  </w:t>
+      </w:r>
+      <w:r>
+        <w:rPr>
+          <w:rFonts w:eastAsia="Calibri"/>
+          <w:sz w:val="18"/>
+          <w:szCs w:val="18"/>
+        </w:rPr>
+        <w:t>In this project, we aim to develop a facial expression recognition system that can be installed inside a vehicle. The system will monitor the driver’s facial expressions and, if the user exhibits extraordinary or unstable behavior, it will send alerts to the entire vehicle network via the Controller Area Network (CAN) protocol.</w:t>
       </w:r>
     </w:p>
     <w:p>
@@ -1956,13 +2370,85 @@
         <w:spacing w:line="259" w:lineRule="auto"/>
         <w:rPr>
           <w:rFonts w:eastAsia="Calibri"/>
-        </w:rPr>
-      </w:pPr>
-      <w:r>
-        <w:rPr>
-          <w:rFonts w:eastAsia="Calibri"/>
-        </w:rPr>
-        <w:t>A system flowchart that illustrates the entire system.</w:t>
+          <w:b/>
+          <w:bCs/>
+        </w:rPr>
+      </w:pPr>
+      <w:r>
+        <w:rPr>
+          <w:rFonts w:eastAsia="Calibri"/>
+          <w:b/>
+          <w:bCs/>
+          <w:sz w:val="18"/>
+          <w:szCs w:val="18"/>
+        </w:rPr>
+        <w:t>System Flowchart</w:t>
+      </w:r>
+    </w:p>
+    <w:p>
+      <w:pPr>
+        <w:spacing w:line="259" w:lineRule="auto"/>
+        <w:ind w:left="1440"/>
+        <w:rPr>
+          <w:rFonts w:eastAsia="Calibri"/>
+          <w:b/>
+          <w:bCs/>
+          <w:sz w:val="18"/>
+          <w:szCs w:val="18"/>
+        </w:rPr>
+      </w:pPr>
+    </w:p>
+    <w:p>
+      <w:pPr>
+        <w:spacing w:line="259" w:lineRule="auto"/>
+        <w:ind w:left="1440"/>
+        <w:rPr>
+          <w:rFonts w:eastAsia="Calibri"/>
+        </w:rPr>
+      </w:pPr>
+      <w:r>
+        <w:rPr>
+          <w:rFonts w:eastAsia="Calibri"/>
+          <w:b/>
+          <w:bCs/>
+          <w:sz w:val="18"/>
+          <w:szCs w:val="18"/>
+        </w:rPr>
+        <w:drawing>
+          <wp:inline distT="0" distB="0" distL="0" distR="0" wp14:anchorId="205A86DF" wp14:editId="6DF42CAF">
+            <wp:extent cx="4381099" cy="923027"/>
+            <wp:effectExtent l="0" t="0" r="635" b="0"/>
+            <wp:docPr id="17213590" name="Picture 1" descr="A diagram of a diagram&#10;&#10;Description automatically generated"/>
+            <wp:cNvGraphicFramePr>
+              <a:graphicFrameLocks xmlns:a="http://schemas.openxmlformats.org/drawingml/2006/main" noChangeAspect="1"/>
+            </wp:cNvGraphicFramePr>
+            <a:graphic xmlns:a="http://schemas.openxmlformats.org/drawingml/2006/main">
+              <a:graphicData uri="http://schemas.openxmlformats.org/drawingml/2006/picture">
+                <pic:pic xmlns:pic="http://schemas.openxmlformats.org/drawingml/2006/picture">
+                  <pic:nvPicPr>
+                    <pic:cNvPr id="17213590" name="Picture 1" descr="A diagram of a diagram&#10;&#10;Description automatically generated"/>
+                    <pic:cNvPicPr/>
+                  </pic:nvPicPr>
+                  <pic:blipFill>
+                    <a:blip r:embed="rId7"/>
+                    <a:stretch>
+                      <a:fillRect/>
+                    </a:stretch>
+                  </pic:blipFill>
+                  <pic:spPr>
+                    <a:xfrm>
+                      <a:off x="0" y="0"/>
+                      <a:ext cx="4453616" cy="938305"/>
+                    </a:xfrm>
+                    <a:prstGeom prst="rect">
+                      <a:avLst/>
+                    </a:prstGeom>
+                  </pic:spPr>
+                </pic:pic>
+              </a:graphicData>
+            </a:graphic>
+          </wp:inline>
+        </w:drawing>
       </w:r>
     </w:p>
     <w:p>
@@ -1972,45 +2458,51 @@
           <w:numId w:val="1"/>
         </w:numPr>
         <w:spacing w:line="259" w:lineRule="auto"/>
-        <w:rPr>
-          <w:rFonts w:eastAsia="Calibri"/>
+        <w:jc w:val="both"/>
+        <w:rPr>
+          <w:rFonts w:eastAsia="Calibri"/>
+          <w:sz w:val="18"/>
+          <w:szCs w:val="18"/>
         </w:rPr>
       </w:pPr>
       <w:r>
         <w:rPr>
           <w:rFonts w:eastAsia="Calibri"/>
           <w:b/>
-        </w:rPr>
+          <w:sz w:val="18"/>
+          <w:szCs w:val="18"/>
+        </w:rPr>
+        <w:lastRenderedPageBreak/>
         <w:t xml:space="preserve">Data Description: </w:t>
       </w:r>
       <w:r>
         <w:rPr>
           <w:rFonts w:eastAsia="Calibri"/>
-          <w:highlight w:val="yellow"/>
-        </w:rPr>
-        <w:t>The FER-2013 dataset, consists of grayscale images of faces, each labeled with one of seven emotion categories: anger, disgust, fear, happiness, sadness, surprise, and neutral. The dataset contains 35,887 grayscale samples of human faces, each sized at 48x48 pixels</w:t>
-      </w:r>
-      <w:r>
-        <w:rPr>
-          <w:rFonts w:eastAsia="Calibri"/>
-        </w:rPr>
-        <w:t xml:space="preserve">. </w:t>
-      </w:r>
-      <w:r>
-        <w:rPr>
-          <w:rFonts w:eastAsia="Calibri"/>
-          <w:highlight w:val="yellow"/>
-        </w:rPr>
-        <w:t xml:space="preserve">The dataset is </w:t>
-      </w:r>
-      <w:r>
-        <w:rPr>
-          <w:rFonts w:eastAsia="Calibri"/>
-          <w:highlight w:val="yellow"/>
-        </w:rPr>
-        <w:lastRenderedPageBreak/>
-        <w:t>free and available on Kaggle as part of the "Challenges in Representation Learning: Facial Expression Recognition Challenge."</w:t>
-      </w:r>
+          <w:sz w:val="18"/>
+          <w:szCs w:val="18"/>
+        </w:rPr>
+        <w:t>The FER-2013 dataset</w:t>
+      </w:r>
+      <w:r>
+        <w:rPr>
+          <w:rFonts w:eastAsia="Calibri"/>
+          <w:sz w:val="18"/>
+          <w:szCs w:val="18"/>
+        </w:rPr>
+        <w:t xml:space="preserve"> consists of grayscale images of faces, each labeled with one of seven emotion categories: anger, disgust, fear, happiness, sadness, surprise, and neutral. The dataset contains 35,887 grayscale samples of human faces, each sized at 48x48 pixels. The dataset is free and available on Kaggle as part of the "Challenges in Representation Learning: Facial Expression Recognition Challenge."</w:t>
+      </w:r>
+    </w:p>
+    <w:p>
+      <w:pPr>
+        <w:spacing w:line="259" w:lineRule="auto"/>
+        <w:ind w:left="1440"/>
+        <w:jc w:val="both"/>
+        <w:rPr>
+          <w:rFonts w:eastAsia="Calibri"/>
+          <w:sz w:val="18"/>
+          <w:szCs w:val="18"/>
+        </w:rPr>
+      </w:pPr>
     </w:p>
     <w:p>
       <w:pPr>
@@ -2019,80 +2511,72 @@
           <w:numId w:val="1"/>
         </w:numPr>
         <w:spacing w:line="259" w:lineRule="auto"/>
-        <w:rPr>
-          <w:rFonts w:eastAsia="Calibri"/>
+        <w:jc w:val="both"/>
+        <w:rPr>
+          <w:rFonts w:eastAsia="Calibri"/>
+          <w:sz w:val="18"/>
+          <w:szCs w:val="18"/>
         </w:rPr>
       </w:pPr>
       <w:r>
         <w:rPr>
           <w:rFonts w:eastAsia="Calibri"/>
           <w:b/>
+          <w:bCs/>
+          <w:sz w:val="18"/>
+          <w:szCs w:val="18"/>
         </w:rPr>
         <w:t>Proposed/Modified Method</w:t>
       </w:r>
       <w:r>
         <w:rPr>
           <w:rFonts w:eastAsia="Calibri"/>
+          <w:sz w:val="18"/>
+          <w:szCs w:val="18"/>
         </w:rPr>
         <w:t xml:space="preserve">: </w:t>
       </w:r>
       <w:r>
         <w:rPr>
           <w:rFonts w:eastAsia="Calibri"/>
-          <w:highlight w:val="yellow"/>
-        </w:rPr>
-        <w:t xml:space="preserve">Our project employs a deep neural network (DNN), designed with multiple hidden layers to learn features at different levels of abstraction, utilizing the non-linear activation function </w:t>
-      </w:r>
-      <w:proofErr w:type="spellStart"/>
-      <w:r>
-        <w:rPr>
-          <w:rFonts w:eastAsia="Calibri"/>
-          <w:highlight w:val="yellow"/>
-        </w:rPr>
-        <w:t>ReLU</w:t>
-      </w:r>
-      <w:proofErr w:type="spellEnd"/>
-      <w:r>
-        <w:rPr>
-          <w:rFonts w:eastAsia="Calibri"/>
-          <w:highlight w:val="yellow"/>
-        </w:rPr>
-        <w:t xml:space="preserve"> (Rectified Linear Unit). The model training </w:t>
-      </w:r>
-      <w:r>
-        <w:rPr>
-          <w:rFonts w:eastAsia="Calibri"/>
-          <w:highlight w:val="yellow"/>
+          <w:sz w:val="18"/>
+          <w:szCs w:val="18"/>
+        </w:rPr>
+        <w:t xml:space="preserve">Our project employs a deep neural network (DNN), designed with multiple hidden layers to learn features at different levels of abstraction, utilizing the non-linear activation function ReLU (Rectified Linear Unit). The model training </w:t>
+      </w:r>
+      <w:r>
+        <w:rPr>
+          <w:rFonts w:eastAsia="Calibri"/>
+          <w:sz w:val="18"/>
+          <w:szCs w:val="18"/>
         </w:rPr>
         <w:t>uses</w:t>
       </w:r>
       <w:r>
         <w:rPr>
           <w:rFonts w:eastAsia="Calibri"/>
-          <w:highlight w:val="yellow"/>
+          <w:sz w:val="18"/>
+          <w:szCs w:val="18"/>
         </w:rPr>
         <w:t xml:space="preserve"> an Adam optimization algorithm</w:t>
       </w:r>
       <w:r>
         <w:rPr>
           <w:rFonts w:eastAsia="Calibri"/>
-          <w:highlight w:val="yellow"/>
-        </w:rPr>
-        <w:t>.</w:t>
-      </w:r>
-      <w:r>
-        <w:rPr>
-          <w:rFonts w:eastAsia="Calibri"/>
-        </w:rPr>
-        <w:t xml:space="preserve"> </w:t>
-      </w:r>
-      <w:r>
-        <w:rPr>
-          <w:rFonts w:eastAsia="Calibri"/>
-          <w:highlight w:val="yellow"/>
-        </w:rPr>
-        <w:t>The performance is evaluated using relevant metrics such as accuracy, precision using mean absolute error, mean squared error.</w:t>
-      </w:r>
+          <w:sz w:val="18"/>
+          <w:szCs w:val="18"/>
+        </w:rPr>
+        <w:t>. The performance is evaluated using relevant metrics such as accuracy, precision using mean absolute error, mean squared error.</w:t>
+      </w:r>
+    </w:p>
+    <w:p>
+      <w:pPr>
+        <w:spacing w:line="259" w:lineRule="auto"/>
+        <w:ind w:left="1440"/>
+        <w:rPr>
+          <w:rFonts w:eastAsia="Calibri"/>
+        </w:rPr>
+      </w:pPr>
     </w:p>
     <w:p>
       <w:pPr>
@@ -2103,18 +2587,24 @@
         <w:spacing w:line="259" w:lineRule="auto"/>
         <w:rPr>
           <w:rFonts w:eastAsia="Calibri"/>
+          <w:sz w:val="18"/>
+          <w:szCs w:val="18"/>
         </w:rPr>
       </w:pPr>
       <w:r>
         <w:rPr>
           <w:rFonts w:eastAsia="Calibri"/>
           <w:b/>
+          <w:sz w:val="18"/>
+          <w:szCs w:val="18"/>
         </w:rPr>
         <w:t>Experiment Design/ Case Study</w:t>
       </w:r>
       <w:r>
         <w:rPr>
           <w:rFonts w:eastAsia="Calibri"/>
+          <w:sz w:val="18"/>
+          <w:szCs w:val="18"/>
         </w:rPr>
         <w:t xml:space="preserve">: </w:t>
       </w:r>
@@ -2127,22 +2617,26 @@
           <w:numId w:val="1"/>
         </w:numPr>
         <w:spacing w:line="259" w:lineRule="auto"/>
-        <w:rPr>
-          <w:rFonts w:eastAsia="Calibri"/>
-          <w:highlight w:val="yellow"/>
-        </w:rPr>
-      </w:pPr>
-      <w:r>
-        <w:rPr>
-          <w:rFonts w:eastAsia="Calibri"/>
-          <w:highlight w:val="yellow"/>
+        <w:ind w:left="1710" w:hanging="270"/>
+        <w:rPr>
+          <w:rFonts w:eastAsia="Calibri"/>
+          <w:sz w:val="18"/>
+          <w:szCs w:val="18"/>
+        </w:rPr>
+      </w:pPr>
+      <w:r>
+        <w:rPr>
+          <w:rFonts w:eastAsia="Calibri"/>
+          <w:sz w:val="18"/>
+          <w:szCs w:val="18"/>
         </w:rPr>
         <w:t>Data Augmentation Experiments: rotating, flipping, scaling, cropping images</w:t>
       </w:r>
       <w:r>
         <w:rPr>
           <w:rFonts w:eastAsia="Calibri"/>
-          <w:highlight w:val="yellow"/>
+          <w:sz w:val="18"/>
+          <w:szCs w:val="18"/>
         </w:rPr>
         <w:t>.</w:t>
       </w:r>
@@ -2155,15 +2649,18 @@
           <w:numId w:val="1"/>
         </w:numPr>
         <w:spacing w:line="259" w:lineRule="auto"/>
-        <w:rPr>
-          <w:rFonts w:eastAsia="Calibri"/>
-          <w:highlight w:val="yellow"/>
-        </w:rPr>
-      </w:pPr>
-      <w:r>
-        <w:rPr>
-          <w:rFonts w:eastAsia="Calibri"/>
-          <w:highlight w:val="yellow"/>
+        <w:ind w:left="1710" w:hanging="270"/>
+        <w:rPr>
+          <w:rFonts w:eastAsia="Calibri"/>
+          <w:sz w:val="18"/>
+          <w:szCs w:val="18"/>
+        </w:rPr>
+      </w:pPr>
+      <w:r>
+        <w:rPr>
+          <w:rFonts w:eastAsia="Calibri"/>
+          <w:sz w:val="18"/>
+          <w:szCs w:val="18"/>
         </w:rPr>
         <w:t>Architecture Experiments:</w:t>
       </w:r>
@@ -2176,15 +2673,18 @@
           <w:numId w:val="1"/>
         </w:numPr>
         <w:spacing w:line="259" w:lineRule="auto"/>
-        <w:rPr>
-          <w:rFonts w:eastAsia="Calibri"/>
-          <w:highlight w:val="yellow"/>
-        </w:rPr>
-      </w:pPr>
-      <w:r>
-        <w:rPr>
-          <w:rFonts w:eastAsia="Calibri"/>
-          <w:highlight w:val="yellow"/>
+        <w:ind w:left="1710" w:hanging="270"/>
+        <w:rPr>
+          <w:rFonts w:eastAsia="Calibri"/>
+          <w:sz w:val="18"/>
+          <w:szCs w:val="18"/>
+        </w:rPr>
+      </w:pPr>
+      <w:r>
+        <w:rPr>
+          <w:rFonts w:eastAsia="Calibri"/>
+          <w:sz w:val="18"/>
+          <w:szCs w:val="18"/>
         </w:rPr>
         <w:t>Hyperparameter Tuning: modify learning rates, dropout rates, batch sizes, and numbers of layers and neurons.</w:t>
       </w:r>
@@ -2197,15 +2697,18 @@
           <w:numId w:val="1"/>
         </w:numPr>
         <w:spacing w:line="259" w:lineRule="auto"/>
-        <w:rPr>
-          <w:rFonts w:eastAsia="Calibri"/>
-          <w:highlight w:val="yellow"/>
-        </w:rPr>
-      </w:pPr>
-      <w:r>
-        <w:rPr>
-          <w:rFonts w:eastAsia="Calibri"/>
-          <w:highlight w:val="yellow"/>
+        <w:ind w:left="1710" w:hanging="270"/>
+        <w:rPr>
+          <w:rFonts w:eastAsia="Calibri"/>
+          <w:sz w:val="18"/>
+          <w:szCs w:val="18"/>
+        </w:rPr>
+      </w:pPr>
+      <w:r>
+        <w:rPr>
+          <w:rFonts w:eastAsia="Calibri"/>
+          <w:sz w:val="18"/>
+          <w:szCs w:val="18"/>
         </w:rPr>
         <w:t>Real-world Usability Tests: Conduct experiments in real-world conditions.</w:t>
       </w:r>
@@ -2218,23 +2721,26 @@
           <w:numId w:val="1"/>
         </w:numPr>
         <w:spacing w:line="259" w:lineRule="auto"/>
-        <w:rPr>
-          <w:rFonts w:eastAsia="Calibri"/>
-          <w:highlight w:val="yellow"/>
-        </w:rPr>
-      </w:pPr>
-      <w:r>
-        <w:rPr>
-          <w:rFonts w:eastAsia="Calibri"/>
-          <w:highlight w:val="yellow"/>
+        <w:ind w:left="1710" w:hanging="270"/>
+        <w:rPr>
+          <w:rFonts w:eastAsia="Calibri"/>
+          <w:sz w:val="18"/>
+          <w:szCs w:val="18"/>
+        </w:rPr>
+      </w:pPr>
+      <w:r>
+        <w:rPr>
+          <w:rFonts w:eastAsia="Calibri"/>
+          <w:sz w:val="18"/>
+          <w:szCs w:val="18"/>
         </w:rPr>
         <w:t>Data Modification: eliminating one of the emotions from dataset due to imbalance.</w:t>
       </w:r>
     </w:p>
     <w:sectPr>
-      <w:footerReference w:type="even" r:id="rId7"/>
-      <w:footerReference w:type="default" r:id="rId8"/>
-      <w:footerReference w:type="first" r:id="rId9"/>
+      <w:footerReference w:type="even" r:id="rId8"/>
+      <w:footerReference w:type="default" r:id="rId9"/>
+      <w:footerReference w:type="first" r:id="rId10"/>
       <w:pgSz w:w="12240" w:h="15840"/>
       <w:pgMar w:top="1080" w:right="1440" w:bottom="1440" w:left="1440" w:header="720" w:footer="720" w:gutter="0"/>
       <w:pgNumType w:start="1"/>
@@ -2671,7 +3177,7 @@
   <w:abstractNum w:abstractNumId="0" w15:restartNumberingAfterBreak="0">
     <w:nsid w:val="25590A6D"/>
     <w:multiLevelType w:val="multilevel"/>
-    <w:tmpl w:val="81680E04"/>
+    <w:tmpl w:val="1C0EA8FA"/>
     <w:lvl w:ilvl="0">
       <w:start w:val="1"/>
       <w:numFmt w:val="decimal"/>
@@ -2683,6 +3189,8 @@
       <w:rPr>
         <w:b/>
         <w:bCs/>
+        <w:sz w:val="20"/>
+        <w:szCs w:val="20"/>
       </w:rPr>
     </w:lvl>
     <w:lvl w:ilvl="1">
@@ -2693,6 +3201,12 @@
       <w:pPr>
         <w:ind w:left="1440" w:hanging="360"/>
       </w:pPr>
+      <w:rPr>
+        <w:b w:val="0"/>
+        <w:bCs w:val="0"/>
+        <w:sz w:val="18"/>
+        <w:szCs w:val="18"/>
+      </w:rPr>
     </w:lvl>
     <w:lvl w:ilvl="2">
       <w:start w:val="1"/>

</xml_diff>